<commit_message>
aggiunta sezione diagramma dei componenti
</commit_message>
<xml_diff>
--- a/D2/D2.docx
+++ b/D2/D2.docx
@@ -449,14 +449,17 @@
       </w:r>
     </w:p>
     <w:p>
+      <w:pPr>
+        <w:jc w:val="center"/>
+      </w:pPr>
       <w:r>
         <w:rPr>
           <w:noProof/>
         </w:rPr>
         <w:drawing>
-          <wp:inline distT="0" distB="0" distL="0" distR="0" wp14:anchorId="5636D6AA" wp14:editId="3C0D154F">
+          <wp:inline distT="0" distB="0" distL="0" distR="0" wp14:anchorId="5636D6AA" wp14:editId="45242BB1">
             <wp:extent cx="4579620" cy="2117800"/>
-            <wp:effectExtent l="0" t="0" r="0" b="0"/>
+            <wp:effectExtent l="19050" t="19050" r="11430" b="15875"/>
             <wp:docPr id="9" name="Immagine 9"/>
             <wp:cNvGraphicFramePr>
               <a:graphicFrameLocks xmlns:a="http://schemas.openxmlformats.org/drawingml/2006/main" noChangeAspect="1"/>
@@ -488,6 +491,11 @@
                     <a:prstGeom prst="rect">
                       <a:avLst/>
                     </a:prstGeom>
+                    <a:ln>
+                      <a:solidFill>
+                        <a:schemeClr val="tx1"/>
+                      </a:solidFill>
+                    </a:ln>
                   </pic:spPr>
                 </pic:pic>
               </a:graphicData>
@@ -579,6 +587,7 @@
     </w:p>
     <w:p>
       <w:pPr>
+        <w:jc w:val="center"/>
         <w:rPr>
           <w:color w:val="333333"/>
           <w:u w:val="single"/>
@@ -590,9 +599,9 @@
           <w:color w:val="333333"/>
         </w:rPr>
         <w:drawing>
-          <wp:inline distT="0" distB="0" distL="0" distR="0" wp14:anchorId="0BEC2918" wp14:editId="2DA09DDB">
+          <wp:inline distT="0" distB="0" distL="0" distR="0" wp14:anchorId="0BEC2918" wp14:editId="54E6999B">
             <wp:extent cx="4507915" cy="2194560"/>
-            <wp:effectExtent l="0" t="0" r="6985" b="0"/>
+            <wp:effectExtent l="19050" t="19050" r="26035" b="15240"/>
             <wp:docPr id="10" name="Immagine 10"/>
             <wp:cNvGraphicFramePr>
               <a:graphicFrameLocks xmlns:a="http://schemas.openxmlformats.org/drawingml/2006/main" noChangeAspect="1"/>
@@ -624,6 +633,11 @@
                     <a:prstGeom prst="rect">
                       <a:avLst/>
                     </a:prstGeom>
+                    <a:ln>
+                      <a:solidFill>
+                        <a:schemeClr val="tx1"/>
+                      </a:solidFill>
+                    </a:ln>
                   </pic:spPr>
                 </pic:pic>
               </a:graphicData>
@@ -740,6 +754,7 @@
     </w:p>
     <w:p>
       <w:pPr>
+        <w:jc w:val="center"/>
         <w:rPr>
           <w:color w:val="333333"/>
         </w:rPr>
@@ -749,9 +764,9 @@
           <w:noProof/>
         </w:rPr>
         <w:drawing>
-          <wp:inline distT="0" distB="0" distL="0" distR="0" wp14:anchorId="7CB441B0" wp14:editId="6E805612">
-            <wp:extent cx="5067300" cy="6669304"/>
-            <wp:effectExtent l="0" t="0" r="0" b="0"/>
+          <wp:inline distT="0" distB="0" distL="0" distR="0" wp14:anchorId="7CB441B0" wp14:editId="6145A72E">
+            <wp:extent cx="5086052" cy="6361272"/>
+            <wp:effectExtent l="19050" t="19050" r="19685" b="20955"/>
             <wp:docPr id="5" name="Immagine 5"/>
             <wp:cNvGraphicFramePr>
               <a:graphicFrameLocks xmlns:a="http://schemas.openxmlformats.org/drawingml/2006/main" noChangeAspect="1"/>
@@ -760,7 +775,7 @@
               <a:graphicData uri="http://schemas.openxmlformats.org/drawingml/2006/picture">
                 <pic:pic xmlns:pic="http://schemas.openxmlformats.org/drawingml/2006/picture">
                   <pic:nvPicPr>
-                    <pic:cNvPr id="0" name="Immagine 5"/>
+                    <pic:cNvPr id="5" name="Immagine 5"/>
                     <pic:cNvPicPr/>
                   </pic:nvPicPr>
                   <pic:blipFill>
@@ -778,11 +793,16 @@
                   <pic:spPr>
                     <a:xfrm>
                       <a:off x="0" y="0"/>
-                      <a:ext cx="5086052" cy="6693985"/>
+                      <a:ext cx="5086052" cy="6361272"/>
                     </a:xfrm>
                     <a:prstGeom prst="rect">
                       <a:avLst/>
                     </a:prstGeom>
+                    <a:ln>
+                      <a:solidFill>
+                        <a:schemeClr val="tx1"/>
+                      </a:solidFill>
+                    </a:ln>
                   </pic:spPr>
                 </pic:pic>
               </a:graphicData>
@@ -870,7 +890,6 @@
           <w:rFonts w:asciiTheme="majorHAnsi" w:eastAsiaTheme="majorEastAsia" w:hAnsiTheme="majorHAnsi" w:cstheme="majorBidi"/>
           <w:color w:val="333333"/>
         </w:rPr>
-        <w:lastRenderedPageBreak/>
         <w:t>Descrizione:</w:t>
       </w:r>
     </w:p>
@@ -889,6 +908,7 @@
         <w:rPr>
           <w:rFonts w:asciiTheme="majorHAnsi" w:eastAsiaTheme="majorEastAsia" w:hAnsiTheme="majorHAnsi" w:cstheme="majorBidi"/>
         </w:rPr>
+        <w:lastRenderedPageBreak/>
         <w:t xml:space="preserve">L’utente compila il </w:t>
       </w:r>
       <w:proofErr w:type="spellStart"/>
@@ -1084,6 +1104,7 @@
     </w:p>
     <w:p>
       <w:pPr>
+        <w:jc w:val="center"/>
         <w:rPr>
           <w:rFonts w:asciiTheme="majorHAnsi" w:eastAsiaTheme="majorEastAsia" w:hAnsiTheme="majorHAnsi" w:cstheme="majorBidi"/>
         </w:rPr>
@@ -1094,9 +1115,9 @@
           <w:noProof/>
         </w:rPr>
         <w:drawing>
-          <wp:inline distT="0" distB="0" distL="0" distR="0" wp14:anchorId="4CB854A3" wp14:editId="69758F43">
+          <wp:inline distT="0" distB="0" distL="0" distR="0" wp14:anchorId="4CB854A3" wp14:editId="49BE5B5F">
             <wp:extent cx="5501640" cy="3057354"/>
-            <wp:effectExtent l="0" t="0" r="3810" b="0"/>
+            <wp:effectExtent l="19050" t="19050" r="22860" b="10160"/>
             <wp:docPr id="4" name="Immagine 4"/>
             <wp:cNvGraphicFramePr>
               <a:graphicFrameLocks xmlns:a="http://schemas.openxmlformats.org/drawingml/2006/main" noChangeAspect="1"/>
@@ -1128,6 +1149,11 @@
                     <a:prstGeom prst="rect">
                       <a:avLst/>
                     </a:prstGeom>
+                    <a:ln>
+                      <a:solidFill>
+                        <a:schemeClr val="tx1"/>
+                      </a:solidFill>
+                    </a:ln>
                   </pic:spPr>
                 </pic:pic>
               </a:graphicData>
@@ -1251,7 +1277,6 @@
           <w:rFonts w:asciiTheme="majorHAnsi" w:eastAsiaTheme="majorEastAsia" w:hAnsiTheme="majorHAnsi" w:cstheme="majorBidi"/>
           <w:color w:val="333333"/>
         </w:rPr>
-        <w:lastRenderedPageBreak/>
         <w:t>L’utente conferma l’inserimento dei dati premendo il pulsante di login [eccezione 1]</w:t>
       </w:r>
     </w:p>
@@ -1272,6 +1297,7 @@
           <w:rFonts w:asciiTheme="majorHAnsi" w:eastAsiaTheme="majorEastAsia" w:hAnsiTheme="majorHAnsi" w:cstheme="majorBidi"/>
           <w:color w:val="333333"/>
         </w:rPr>
+        <w:lastRenderedPageBreak/>
         <w:t>L’utente viene autenticato dal sistema</w:t>
       </w:r>
     </w:p>
@@ -1579,6 +1605,7 @@
     </w:p>
     <w:p>
       <w:pPr>
+        <w:jc w:val="center"/>
         <w:rPr>
           <w:rFonts w:asciiTheme="majorHAnsi" w:eastAsiaTheme="majorEastAsia" w:hAnsiTheme="majorHAnsi" w:cstheme="majorBidi"/>
         </w:rPr>
@@ -1589,9 +1616,9 @@
           <w:noProof/>
         </w:rPr>
         <w:drawing>
-          <wp:inline distT="0" distB="0" distL="0" distR="0" wp14:anchorId="7F7FC2A4" wp14:editId="7F31F47B">
-            <wp:extent cx="3268980" cy="2258911"/>
-            <wp:effectExtent l="0" t="0" r="7620" b="8255"/>
+          <wp:inline distT="0" distB="0" distL="0" distR="0" wp14:anchorId="7F7FC2A4" wp14:editId="4BCBAA56">
+            <wp:extent cx="3489168" cy="2411063"/>
+            <wp:effectExtent l="19050" t="19050" r="16510" b="27940"/>
             <wp:docPr id="3" name="Immagine 3"/>
             <wp:cNvGraphicFramePr>
               <a:graphicFrameLocks xmlns:a="http://schemas.openxmlformats.org/drawingml/2006/main" noChangeAspect="1"/>
@@ -1618,11 +1645,16 @@
                   <pic:spPr>
                     <a:xfrm>
                       <a:off x="0" y="0"/>
-                      <a:ext cx="3289232" cy="2272905"/>
+                      <a:ext cx="3532276" cy="2440851"/>
                     </a:xfrm>
                     <a:prstGeom prst="rect">
                       <a:avLst/>
                     </a:prstGeom>
+                    <a:ln>
+                      <a:solidFill>
+                        <a:schemeClr val="tx1"/>
+                      </a:solidFill>
+                    </a:ln>
                   </pic:spPr>
                 </pic:pic>
               </a:graphicData>
@@ -1705,14 +1737,17 @@
     </w:p>
     <w:p/>
     <w:p>
+      <w:pPr>
+        <w:jc w:val="center"/>
+      </w:pPr>
       <w:r>
         <w:rPr>
           <w:noProof/>
         </w:rPr>
         <w:drawing>
-          <wp:inline distT="0" distB="0" distL="0" distR="0" wp14:anchorId="37A25E07" wp14:editId="4B0D8047">
+          <wp:inline distT="0" distB="0" distL="0" distR="0" wp14:anchorId="37A25E07" wp14:editId="7D12A114">
             <wp:extent cx="4836529" cy="3040380"/>
-            <wp:effectExtent l="0" t="0" r="2540" b="7620"/>
+            <wp:effectExtent l="19050" t="19050" r="21590" b="26670"/>
             <wp:docPr id="7" name="Immagine 7"/>
             <wp:cNvGraphicFramePr>
               <a:graphicFrameLocks xmlns:a="http://schemas.openxmlformats.org/drawingml/2006/main" noChangeAspect="1"/>
@@ -1744,6 +1779,11 @@
                     <a:prstGeom prst="rect">
                       <a:avLst/>
                     </a:prstGeom>
+                    <a:ln>
+                      <a:solidFill>
+                        <a:schemeClr val="tx1"/>
+                      </a:solidFill>
+                    </a:ln>
                   </pic:spPr>
                 </pic:pic>
               </a:graphicData>
@@ -2238,6 +2278,7 @@
     </w:p>
     <w:p>
       <w:pPr>
+        <w:jc w:val="center"/>
         <w:rPr>
           <w:rFonts w:asciiTheme="majorHAnsi" w:eastAsiaTheme="majorEastAsia" w:hAnsiTheme="majorHAnsi" w:cstheme="majorBidi"/>
         </w:rPr>
@@ -2247,9 +2288,9 @@
           <w:noProof/>
         </w:rPr>
         <w:drawing>
-          <wp:inline distT="0" distB="0" distL="0" distR="0" wp14:anchorId="2CC998D2" wp14:editId="0FC5D01F">
+          <wp:inline distT="0" distB="0" distL="0" distR="0" wp14:anchorId="2CC998D2" wp14:editId="58C96307">
             <wp:extent cx="5387340" cy="4014511"/>
-            <wp:effectExtent l="0" t="0" r="3810" b="5080"/>
+            <wp:effectExtent l="19050" t="19050" r="22860" b="24130"/>
             <wp:docPr id="8" name="Immagine 8"/>
             <wp:cNvGraphicFramePr>
               <a:graphicFrameLocks xmlns:a="http://schemas.openxmlformats.org/drawingml/2006/main" noChangeAspect="1"/>
@@ -2281,6 +2322,11 @@
                     <a:prstGeom prst="rect">
                       <a:avLst/>
                     </a:prstGeom>
+                    <a:ln>
+                      <a:solidFill>
+                        <a:schemeClr val="tx1"/>
+                      </a:solidFill>
+                    </a:ln>
                   </pic:spPr>
                 </pic:pic>
               </a:graphicData>
@@ -2541,6 +2587,7 @@
     </w:p>
     <w:p>
       <w:pPr>
+        <w:jc w:val="center"/>
         <w:rPr>
           <w:rFonts w:asciiTheme="majorHAnsi" w:eastAsiaTheme="majorEastAsia" w:hAnsiTheme="majorHAnsi" w:cstheme="majorBidi"/>
         </w:rPr>
@@ -2551,9 +2598,9 @@
           <w:noProof/>
         </w:rPr>
         <w:drawing>
-          <wp:inline distT="0" distB="0" distL="0" distR="0" wp14:anchorId="689A80D3" wp14:editId="7D89352E">
+          <wp:inline distT="0" distB="0" distL="0" distR="0" wp14:anchorId="689A80D3" wp14:editId="4025CE6A">
             <wp:extent cx="4625340" cy="3295518"/>
-            <wp:effectExtent l="0" t="0" r="3810" b="635"/>
+            <wp:effectExtent l="19050" t="19050" r="22860" b="19685"/>
             <wp:docPr id="2" name="Immagine 2"/>
             <wp:cNvGraphicFramePr>
               <a:graphicFrameLocks xmlns:a="http://schemas.openxmlformats.org/drawingml/2006/main" noChangeAspect="1"/>
@@ -2585,6 +2632,11 @@
                     <a:prstGeom prst="rect">
                       <a:avLst/>
                     </a:prstGeom>
+                    <a:ln>
+                      <a:solidFill>
+                        <a:schemeClr val="tx1"/>
+                      </a:solidFill>
+                    </a:ln>
                   </pic:spPr>
                 </pic:pic>
               </a:graphicData>
@@ -2768,6 +2820,7 @@
         <w:rPr>
           <w:rFonts w:asciiTheme="majorHAnsi" w:eastAsiaTheme="majorEastAsia" w:hAnsiTheme="majorHAnsi" w:cstheme="majorBidi"/>
         </w:rPr>
+        <w:lastRenderedPageBreak/>
         <w:t>[eccezione 2] Durante il pagamento avviene qualche errore. Il sistema non gestisce niente in quanto è il servizio di api esterno che gestisce la transazione.</w:t>
       </w:r>
     </w:p>
@@ -2781,7 +2834,6 @@
         <w:rPr>
           <w:u w:val="single"/>
         </w:rPr>
-        <w:lastRenderedPageBreak/>
         <w:t>Chat</w:t>
       </w:r>
     </w:p>
@@ -2905,6 +2957,7 @@
     </w:p>
     <w:p>
       <w:pPr>
+        <w:jc w:val="center"/>
         <w:rPr>
           <w:rFonts w:asciiTheme="majorHAnsi" w:eastAsiaTheme="majorEastAsia" w:hAnsiTheme="majorHAnsi" w:cstheme="majorBidi"/>
         </w:rPr>
@@ -2915,9 +2968,9 @@
           <w:noProof/>
         </w:rPr>
         <w:drawing>
-          <wp:inline distT="0" distB="0" distL="0" distR="0" wp14:anchorId="751A2E31" wp14:editId="3882AC0D">
+          <wp:inline distT="0" distB="0" distL="0" distR="0" wp14:anchorId="751A2E31" wp14:editId="2DEA1807">
             <wp:extent cx="4663440" cy="2849937"/>
-            <wp:effectExtent l="0" t="0" r="3810" b="7620"/>
+            <wp:effectExtent l="19050" t="19050" r="22860" b="26670"/>
             <wp:docPr id="11" name="Immagine 11"/>
             <wp:cNvGraphicFramePr>
               <a:graphicFrameLocks xmlns:a="http://schemas.openxmlformats.org/drawingml/2006/main" noChangeAspect="1"/>
@@ -2949,6 +3002,11 @@
                     <a:prstGeom prst="rect">
                       <a:avLst/>
                     </a:prstGeom>
+                    <a:ln>
+                      <a:solidFill>
+                        <a:schemeClr val="tx1"/>
+                      </a:solidFill>
+                    </a:ln>
                   </pic:spPr>
                 </pic:pic>
               </a:graphicData>
@@ -3170,7 +3228,6 @@
         <w:rPr>
           <w:u w:val="single"/>
         </w:rPr>
-        <w:lastRenderedPageBreak/>
         <w:t>Carrello</w:t>
       </w:r>
     </w:p>
@@ -3368,6 +3425,7 @@
     </w:p>
     <w:p>
       <w:pPr>
+        <w:jc w:val="center"/>
         <w:rPr>
           <w:rFonts w:asciiTheme="majorHAnsi" w:eastAsiaTheme="majorEastAsia" w:hAnsiTheme="majorHAnsi" w:cstheme="majorBidi"/>
         </w:rPr>
@@ -3378,9 +3436,9 @@
           <w:noProof/>
         </w:rPr>
         <w:drawing>
-          <wp:inline distT="0" distB="0" distL="0" distR="0" wp14:anchorId="0E7808F1" wp14:editId="2DFBB428">
-            <wp:extent cx="4711431" cy="3162300"/>
-            <wp:effectExtent l="0" t="0" r="0" b="0"/>
+          <wp:inline distT="0" distB="0" distL="0" distR="0" wp14:anchorId="0E7808F1" wp14:editId="1B58E131">
+            <wp:extent cx="5543786" cy="3720974"/>
+            <wp:effectExtent l="19050" t="19050" r="19050" b="13335"/>
             <wp:docPr id="12" name="Immagine 12"/>
             <wp:cNvGraphicFramePr>
               <a:graphicFrameLocks xmlns:a="http://schemas.openxmlformats.org/drawingml/2006/main" noChangeAspect="1"/>
@@ -3407,11 +3465,16 @@
                   <pic:spPr>
                     <a:xfrm>
                       <a:off x="0" y="0"/>
-                      <a:ext cx="4741713" cy="3182625"/>
+                      <a:ext cx="5620650" cy="3772565"/>
                     </a:xfrm>
                     <a:prstGeom prst="rect">
                       <a:avLst/>
                     </a:prstGeom>
+                    <a:ln>
+                      <a:solidFill>
+                        <a:schemeClr val="tx1"/>
+                      </a:solidFill>
+                    </a:ln>
                   </pic:spPr>
                 </pic:pic>
               </a:graphicData>
@@ -3574,6 +3637,7 @@
         <w:rPr>
           <w:rFonts w:asciiTheme="majorHAnsi" w:eastAsiaTheme="majorEastAsia" w:hAnsiTheme="majorHAnsi" w:cstheme="majorBidi"/>
         </w:rPr>
+        <w:lastRenderedPageBreak/>
         <w:t>Eccezioni:</w:t>
       </w:r>
     </w:p>
@@ -3600,7 +3664,6 @@
         <w:rPr>
           <w:rFonts w:asciiTheme="majorHAnsi" w:eastAsiaTheme="majorEastAsia" w:hAnsiTheme="majorHAnsi" w:cstheme="majorBidi"/>
         </w:rPr>
-        <w:lastRenderedPageBreak/>
         <w:t>[eccezione 2] Una conseguenza dell’eccezione 2, non viene inviata nessuna mail di conferma se il pagamento non è stato effettuato.</w:t>
       </w:r>
     </w:p>
@@ -3742,6 +3805,7 @@
     </w:p>
     <w:p>
       <w:pPr>
+        <w:jc w:val="center"/>
         <w:rPr>
           <w:rFonts w:asciiTheme="majorHAnsi" w:eastAsiaTheme="majorEastAsia" w:hAnsiTheme="majorHAnsi" w:cstheme="majorBidi"/>
         </w:rPr>
@@ -3751,9 +3815,9 @@
           <w:noProof/>
         </w:rPr>
         <w:drawing>
-          <wp:inline distT="0" distB="0" distL="0" distR="0" wp14:anchorId="2C3B3B9F" wp14:editId="61AD0E97">
-            <wp:extent cx="3284220" cy="1564248"/>
-            <wp:effectExtent l="0" t="0" r="0" b="0"/>
+          <wp:inline distT="0" distB="0" distL="0" distR="0" wp14:anchorId="2C3B3B9F" wp14:editId="55896306">
+            <wp:extent cx="3735116" cy="1779006"/>
+            <wp:effectExtent l="19050" t="19050" r="17780" b="12065"/>
             <wp:docPr id="13" name="Immagine 13"/>
             <wp:cNvGraphicFramePr>
               <a:graphicFrameLocks xmlns:a="http://schemas.openxmlformats.org/drawingml/2006/main" noChangeAspect="1"/>
@@ -3780,11 +3844,16 @@
                   <pic:spPr>
                     <a:xfrm>
                       <a:off x="0" y="0"/>
-                      <a:ext cx="3302623" cy="1573013"/>
+                      <a:ext cx="3776635" cy="1798781"/>
                     </a:xfrm>
                     <a:prstGeom prst="rect">
                       <a:avLst/>
                     </a:prstGeom>
+                    <a:ln>
+                      <a:solidFill>
+                        <a:schemeClr val="tx1"/>
+                      </a:solidFill>
+                    </a:ln>
                   </pic:spPr>
                 </pic:pic>
               </a:graphicData>
@@ -3954,7 +4023,14 @@
         <w:rPr>
           <w:rFonts w:asciiTheme="majorHAnsi" w:eastAsiaTheme="majorEastAsia" w:hAnsiTheme="majorHAnsi" w:cstheme="majorBidi"/>
         </w:rPr>
-        <w:t xml:space="preserve">9.5 Si può visualizzare uno storico degli ordini e il relativo stato (pagato, spedito, completato). Per tutti gli ordini nello stato di “pagato” il venditore è tenuto a indicare il codice di tracking del pacco una volta ricevuto dallo spedizioniere. Una volta che l’ordine è nello stato di “spedito” è possibile accedere al tracking del pacco. </w:t>
+        <w:t xml:space="preserve">9.5 Si può visualizzare uno storico degli ordini e il relativo stato (pagato, spedito, completato). Per tutti gli ordini nello stato di “pagato” il venditore è tenuto a indicare il codice di tracking del pacco una volta ricevuto </w:t>
+      </w:r>
+      <w:r>
+        <w:rPr>
+          <w:rFonts w:asciiTheme="majorHAnsi" w:eastAsiaTheme="majorEastAsia" w:hAnsiTheme="majorHAnsi" w:cstheme="majorBidi"/>
+        </w:rPr>
+        <w:lastRenderedPageBreak/>
+        <w:t xml:space="preserve">dallo spedizioniere. Una volta che l’ordine è nello stato di “spedito” è possibile accedere al tracking del pacco. </w:t>
       </w:r>
     </w:p>
     <w:p>
@@ -4018,7 +4094,6 @@
         <w:rPr>
           <w:rFonts w:asciiTheme="majorHAnsi" w:eastAsiaTheme="majorEastAsia" w:hAnsiTheme="majorHAnsi" w:cstheme="majorBidi"/>
         </w:rPr>
-        <w:lastRenderedPageBreak/>
         <w:t>RF</w:t>
       </w:r>
       <w:r>
@@ -4055,6 +4130,7 @@
     </w:p>
     <w:p>
       <w:pPr>
+        <w:jc w:val="center"/>
         <w:rPr>
           <w:rFonts w:asciiTheme="majorHAnsi" w:eastAsiaTheme="majorEastAsia" w:hAnsiTheme="majorHAnsi" w:cstheme="majorBidi"/>
         </w:rPr>
@@ -4065,9 +4141,9 @@
           <w:noProof/>
         </w:rPr>
         <w:drawing>
-          <wp:inline distT="0" distB="0" distL="0" distR="0" wp14:anchorId="6309F38E" wp14:editId="284B589E">
-            <wp:extent cx="4343400" cy="2780984"/>
-            <wp:effectExtent l="0" t="0" r="0" b="635"/>
+          <wp:inline distT="0" distB="0" distL="0" distR="0" wp14:anchorId="6309F38E" wp14:editId="01F5C366">
+            <wp:extent cx="5769513" cy="3937370"/>
+            <wp:effectExtent l="19050" t="19050" r="22225" b="25400"/>
             <wp:docPr id="14" name="Immagine 14"/>
             <wp:cNvGraphicFramePr>
               <a:graphicFrameLocks xmlns:a="http://schemas.openxmlformats.org/drawingml/2006/main" noChangeAspect="1"/>
@@ -4094,11 +4170,16 @@
                   <pic:spPr>
                     <a:xfrm>
                       <a:off x="0" y="0"/>
-                      <a:ext cx="4343400" cy="2780984"/>
+                      <a:ext cx="5769513" cy="3937370"/>
                     </a:xfrm>
                     <a:prstGeom prst="rect">
                       <a:avLst/>
                     </a:prstGeom>
+                    <a:ln>
+                      <a:solidFill>
+                        <a:schemeClr val="tx1"/>
+                      </a:solidFill>
+                    </a:ln>
                   </pic:spPr>
                 </pic:pic>
               </a:graphicData>
@@ -4180,69 +4261,6 @@
     <w:p>
       <w:pPr>
         <w:rPr>
-          <w:rFonts w:asciiTheme="majorHAnsi" w:eastAsiaTheme="majorEastAsia" w:hAnsiTheme="majorHAnsi" w:cstheme="majorBidi"/>
-        </w:rPr>
-      </w:pPr>
-    </w:p>
-    <w:p>
-      <w:pPr>
-        <w:rPr>
-          <w:rFonts w:asciiTheme="majorHAnsi" w:eastAsiaTheme="majorEastAsia" w:hAnsiTheme="majorHAnsi" w:cstheme="majorBidi"/>
-        </w:rPr>
-      </w:pPr>
-    </w:p>
-    <w:p>
-      <w:pPr>
-        <w:rPr>
-          <w:rFonts w:asciiTheme="majorHAnsi" w:eastAsiaTheme="majorEastAsia" w:hAnsiTheme="majorHAnsi" w:cstheme="majorBidi"/>
-        </w:rPr>
-      </w:pPr>
-    </w:p>
-    <w:p>
-      <w:pPr>
-        <w:rPr>
-          <w:rFonts w:asciiTheme="majorHAnsi" w:eastAsiaTheme="majorEastAsia" w:hAnsiTheme="majorHAnsi" w:cstheme="majorBidi"/>
-        </w:rPr>
-      </w:pPr>
-    </w:p>
-    <w:p>
-      <w:pPr>
-        <w:rPr>
-          <w:rFonts w:asciiTheme="majorHAnsi" w:eastAsiaTheme="majorEastAsia" w:hAnsiTheme="majorHAnsi" w:cstheme="majorBidi"/>
-        </w:rPr>
-      </w:pPr>
-    </w:p>
-    <w:p>
-      <w:pPr>
-        <w:rPr>
-          <w:rFonts w:asciiTheme="majorHAnsi" w:eastAsiaTheme="majorEastAsia" w:hAnsiTheme="majorHAnsi" w:cstheme="majorBidi"/>
-        </w:rPr>
-      </w:pPr>
-    </w:p>
-    <w:p>
-      <w:pPr>
-        <w:rPr>
-          <w:rFonts w:asciiTheme="majorHAnsi" w:eastAsiaTheme="majorEastAsia" w:hAnsiTheme="majorHAnsi" w:cstheme="majorBidi"/>
-        </w:rPr>
-      </w:pPr>
-    </w:p>
-    <w:p>
-      <w:pPr>
-        <w:rPr>
-          <w:rFonts w:asciiTheme="majorHAnsi" w:eastAsiaTheme="majorEastAsia" w:hAnsiTheme="majorHAnsi" w:cstheme="majorBidi"/>
-        </w:rPr>
-      </w:pPr>
-    </w:p>
-    <w:p>
-      <w:pPr>
-        <w:rPr>
-          <w:rFonts w:asciiTheme="majorHAnsi" w:eastAsiaTheme="majorEastAsia" w:hAnsiTheme="majorHAnsi" w:cstheme="majorBidi"/>
-        </w:rPr>
-      </w:pPr>
-    </w:p>
-    <w:p>
-      <w:pPr>
-        <w:rPr>
           <w:u w:val="single"/>
         </w:rPr>
       </w:pPr>
@@ -4411,6 +4429,7 @@
     </w:p>
     <w:p>
       <w:pPr>
+        <w:jc w:val="center"/>
         <w:rPr>
           <w:rFonts w:asciiTheme="majorHAnsi" w:eastAsiaTheme="majorEastAsia" w:hAnsiTheme="majorHAnsi" w:cstheme="majorBidi"/>
         </w:rPr>
@@ -4421,9 +4440,9 @@
           <w:noProof/>
         </w:rPr>
         <w:drawing>
-          <wp:inline distT="0" distB="0" distL="0" distR="0" wp14:anchorId="7315476F" wp14:editId="60D5170F">
-            <wp:extent cx="4869180" cy="5488056"/>
-            <wp:effectExtent l="0" t="0" r="7620" b="0"/>
+          <wp:inline distT="0" distB="0" distL="0" distR="0" wp14:anchorId="7315476F" wp14:editId="16E7A658">
+            <wp:extent cx="4804620" cy="5496944"/>
+            <wp:effectExtent l="19050" t="19050" r="15240" b="27940"/>
             <wp:docPr id="15" name="Immagine 15"/>
             <wp:cNvGraphicFramePr>
               <a:graphicFrameLocks xmlns:a="http://schemas.openxmlformats.org/drawingml/2006/main" noChangeAspect="1"/>
@@ -4450,11 +4469,16 @@
                   <pic:spPr>
                     <a:xfrm>
                       <a:off x="0" y="0"/>
-                      <a:ext cx="4877065" cy="5496944"/>
+                      <a:ext cx="4804620" cy="5496944"/>
                     </a:xfrm>
                     <a:prstGeom prst="rect">
                       <a:avLst/>
                     </a:prstGeom>
+                    <a:ln>
+                      <a:solidFill>
+                        <a:schemeClr val="tx1"/>
+                      </a:solidFill>
+                    </a:ln>
                   </pic:spPr>
                 </pic:pic>
               </a:graphicData>
@@ -4632,6 +4656,7 @@
     </w:p>
     <w:p>
       <w:pPr>
+        <w:jc w:val="center"/>
         <w:rPr>
           <w:rFonts w:asciiTheme="majorHAnsi" w:eastAsiaTheme="majorEastAsia" w:hAnsiTheme="majorHAnsi" w:cstheme="majorHAnsi"/>
         </w:rPr>
@@ -4642,9 +4667,9 @@
           <w:noProof/>
         </w:rPr>
         <w:drawing>
-          <wp:inline distT="0" distB="0" distL="0" distR="0" wp14:anchorId="6480EC41" wp14:editId="78866A13">
+          <wp:inline distT="0" distB="0" distL="0" distR="0" wp14:anchorId="6480EC41" wp14:editId="7B0478C5">
             <wp:extent cx="3752029" cy="2705100"/>
-            <wp:effectExtent l="0" t="0" r="1270" b="0"/>
+            <wp:effectExtent l="19050" t="19050" r="20320" b="19050"/>
             <wp:docPr id="16" name="Immagine 16"/>
             <wp:cNvGraphicFramePr>
               <a:graphicFrameLocks xmlns:a="http://schemas.openxmlformats.org/drawingml/2006/main" noChangeAspect="1"/>
@@ -4676,6 +4701,11 @@
                     <a:prstGeom prst="rect">
                       <a:avLst/>
                     </a:prstGeom>
+                    <a:ln>
+                      <a:solidFill>
+                        <a:schemeClr val="tx1"/>
+                      </a:solidFill>
+                    </a:ln>
                   </pic:spPr>
                 </pic:pic>
               </a:graphicData>
@@ -4942,13 +4972,8 @@
             <w:pPr>
               <w:cnfStyle w:val="000000000000" w:firstRow="0" w:lastRow="0" w:firstColumn="0" w:lastColumn="0" w:oddVBand="0" w:evenVBand="0" w:oddHBand="0" w:evenHBand="0" w:firstRowFirstColumn="0" w:firstRowLastColumn="0" w:lastRowFirstColumn="0" w:lastRowLastColumn="0"/>
             </w:pPr>
-            <w:proofErr w:type="gramStart"/>
-            <w:r>
-              <w:t>14</w:t>
-            </w:r>
-            <w:proofErr w:type="gramEnd"/>
-            <w:r>
-              <w:t xml:space="preserve"> </w:t>
+            <w:r>
+              <w:t xml:space="preserve">14 </w:t>
             </w:r>
             <w:proofErr w:type="spellStart"/>
             <w:r>
@@ -5939,15 +5964,7 @@
             </w:r>
             <w:proofErr w:type="spellEnd"/>
             <w:r>
-              <w:t xml:space="preserve"> </w:t>
-            </w:r>
-            <w:proofErr w:type="gramStart"/>
-            <w:r>
-              <w:t>8</w:t>
-            </w:r>
-            <w:proofErr w:type="gramEnd"/>
-            <w:r>
-              <w:t xml:space="preserve"> </w:t>
+              <w:t xml:space="preserve"> 8 </w:t>
             </w:r>
             <w:proofErr w:type="spellStart"/>
             <w:r>
@@ -7286,15 +7303,7 @@
             </w:r>
             <w:proofErr w:type="spellEnd"/>
             <w:r>
-              <w:t xml:space="preserve"> il </w:t>
-            </w:r>
-            <w:proofErr w:type="gramStart"/>
-            <w:r>
-              <w:t>27</w:t>
-            </w:r>
-            <w:proofErr w:type="gramEnd"/>
-            <w:r>
-              <w:t xml:space="preserve"> </w:t>
+              <w:t xml:space="preserve"> il 27 </w:t>
             </w:r>
             <w:proofErr w:type="spellStart"/>
             <w:r>
@@ -7563,15 +7572,7 @@
             </w:r>
             <w:proofErr w:type="spellEnd"/>
             <w:r>
-              <w:t xml:space="preserve"> </w:t>
-            </w:r>
-            <w:proofErr w:type="gramStart"/>
-            <w:r>
-              <w:t>30</w:t>
-            </w:r>
-            <w:proofErr w:type="gramEnd"/>
-            <w:r>
-              <w:t xml:space="preserve"> </w:t>
+              <w:t xml:space="preserve"> 30 </w:t>
             </w:r>
             <w:proofErr w:type="spellStart"/>
             <w:r>
@@ -8165,29 +8166,7 @@
                 <w:szCs w:val="21"/>
                 <w:shd w:val="clear" w:color="auto" w:fill="FFFFFF"/>
               </w:rPr>
-              <w:t xml:space="preserve">. </w:t>
-            </w:r>
-            <w:proofErr w:type="gramStart"/>
-            <w:r>
-              <w:rPr>
-                <w:rFonts w:ascii="Arial" w:hAnsi="Arial" w:cs="Arial"/>
-                <w:color w:val="202122"/>
-                <w:sz w:val="21"/>
-                <w:szCs w:val="21"/>
-                <w:shd w:val="clear" w:color="auto" w:fill="FFFFFF"/>
-              </w:rPr>
-              <w:t>7</w:t>
-            </w:r>
-            <w:proofErr w:type="gramEnd"/>
-            <w:r>
-              <w:rPr>
-                <w:rFonts w:ascii="Arial" w:hAnsi="Arial" w:cs="Arial"/>
-                <w:color w:val="202122"/>
-                <w:sz w:val="21"/>
-                <w:szCs w:val="21"/>
-                <w:shd w:val="clear" w:color="auto" w:fill="FFFFFF"/>
-              </w:rPr>
-              <w:t xml:space="preserve"> del d. </w:t>
+              <w:t xml:space="preserve">. 7 del d. </w:t>
             </w:r>
             <w:proofErr w:type="spellStart"/>
             <w:r>
@@ -11065,15 +11044,7 @@
             </w:r>
             <w:proofErr w:type="spellEnd"/>
             <w:r>
-              <w:t xml:space="preserve"> di </w:t>
-            </w:r>
-            <w:proofErr w:type="gramStart"/>
-            <w:r>
-              <w:t>30</w:t>
-            </w:r>
-            <w:proofErr w:type="gramEnd"/>
-            <w:r>
-              <w:t xml:space="preserve"> </w:t>
+              <w:t xml:space="preserve"> di 30 </w:t>
             </w:r>
             <w:proofErr w:type="spellStart"/>
             <w:r>
@@ -12317,15 +12288,16 @@
           <w:right w:val="nil"/>
           <w:between w:val="nil"/>
         </w:pBdr>
+        <w:jc w:val="center"/>
       </w:pPr>
       <w:r>
         <w:rPr>
           <w:noProof/>
         </w:rPr>
         <w:drawing>
-          <wp:inline distT="0" distB="0" distL="0" distR="0" wp14:anchorId="6638333D" wp14:editId="6BE408FC">
-            <wp:extent cx="6120130" cy="4485005"/>
-            <wp:effectExtent l="0" t="0" r="0" b="0"/>
+          <wp:inline distT="0" distB="0" distL="0" distR="0" wp14:anchorId="6638333D" wp14:editId="44CDEDD4">
+            <wp:extent cx="6066613" cy="4485005"/>
+            <wp:effectExtent l="19050" t="19050" r="10795" b="10795"/>
             <wp:docPr id="17" name="Immagine 17"/>
             <wp:cNvGraphicFramePr>
               <a:graphicFrameLocks xmlns:a="http://schemas.openxmlformats.org/drawingml/2006/main" noChangeAspect="1"/>
@@ -12352,11 +12324,16 @@
                   <pic:spPr>
                     <a:xfrm>
                       <a:off x="0" y="0"/>
-                      <a:ext cx="6120130" cy="4485005"/>
+                      <a:ext cx="6066613" cy="4485005"/>
                     </a:xfrm>
                     <a:prstGeom prst="rect">
                       <a:avLst/>
                     </a:prstGeom>
+                    <a:ln>
+                      <a:solidFill>
+                        <a:schemeClr val="tx1"/>
+                      </a:solidFill>
+                    </a:ln>
                   </pic:spPr>
                 </pic:pic>
               </a:graphicData>
@@ -12457,6 +12434,299 @@
     </w:p>
     <w:p>
       <w:pPr>
+        <w:keepNext/>
+        <w:keepLines/>
+        <w:numPr>
+          <w:ilvl w:val="1"/>
+          <w:numId w:val="2"/>
+        </w:numPr>
+        <w:spacing w:before="400" w:after="120"/>
+        <w:ind w:left="568" w:hanging="284"/>
+        <w:outlineLvl w:val="1"/>
+        <w:rPr>
+          <w:b/>
+          <w:color w:val="193F81"/>
+          <w:sz w:val="40"/>
+          <w:szCs w:val="40"/>
+        </w:rPr>
+      </w:pPr>
+      <w:bookmarkStart w:id="6" w:name="_Toc116390382"/>
+      <w:r>
+        <w:rPr>
+          <w:b/>
+          <w:color w:val="193F81"/>
+          <w:sz w:val="40"/>
+          <w:szCs w:val="40"/>
+        </w:rPr>
+        <w:t>Definizione dei componenti</w:t>
+      </w:r>
+      <w:bookmarkEnd w:id="6"/>
+    </w:p>
+    <w:p>
+      <w:r>
+        <w:t>In questa sezione vengono definiti i componenti.</w:t>
+      </w:r>
+    </w:p>
+    <w:p>
+      <w:pPr>
+        <w:pStyle w:val="Paragrafoelenco"/>
+        <w:numPr>
+          <w:ilvl w:val="2"/>
+          <w:numId w:val="8"/>
+        </w:numPr>
+      </w:pPr>
+      <w:r>
+        <w:t>Carrello</w:t>
+      </w:r>
+    </w:p>
+    <w:p>
+      <w:pPr>
+        <w:pStyle w:val="Paragrafoelenco"/>
+        <w:ind w:left="1080"/>
+      </w:pPr>
+      <w:r>
+        <w:rPr>
+          <w:u w:val="single"/>
+        </w:rPr>
+        <w:t>Motivazione</w:t>
+      </w:r>
+      <w:r>
+        <w:t>: Dato il RF</w:t>
+      </w:r>
+      <w:r>
+        <w:t xml:space="preserve"> - 6, </w:t>
+      </w:r>
+      <w:r>
+        <w:t>il carrello è il componente tramite il quale l’utente, può visualizzare e modificare il numero degli articoli inseriti e dal quale</w:t>
+      </w:r>
+      <w:r>
+        <w:t xml:space="preserve"> viene fatta partire la richiesta di pagamento che si affida al </w:t>
+      </w:r>
+      <w:r>
+        <w:t xml:space="preserve">componente Gestione </w:t>
+      </w:r>
+      <w:r>
+        <w:t>pagamenti,</w:t>
+      </w:r>
+      <w:r>
+        <w:t xml:space="preserve"> il quale coordina </w:t>
+      </w:r>
+      <w:r>
+        <w:t xml:space="preserve">con l’impiego di api terze la transazione e la gestione </w:t>
+      </w:r>
+      <w:r>
+        <w:t>della spedizione</w:t>
+      </w:r>
+      <w:r>
+        <w:t xml:space="preserve"> tramite l’uso del componente Gestione spedizioni</w:t>
+      </w:r>
+      <w:r>
+        <w:t>.</w:t>
+      </w:r>
+    </w:p>
+    <w:p>
+      <w:pPr>
+        <w:pStyle w:val="Paragrafoelenco"/>
+        <w:ind w:left="1080"/>
+      </w:pPr>
+      <w:r>
+        <w:t xml:space="preserve">Inoltre, dal carrello è possibile selezionare gli articoli e </w:t>
+      </w:r>
+      <w:r>
+        <w:t>visualizzare la loro pagina.</w:t>
+      </w:r>
+      <w:r>
+        <w:t xml:space="preserve"> </w:t>
+      </w:r>
+    </w:p>
+    <w:p>
+      <w:pPr>
+        <w:pStyle w:val="Paragrafoelenco"/>
+        <w:ind w:left="1080"/>
+      </w:pPr>
+    </w:p>
+    <w:p>
+      <w:pPr>
+        <w:pStyle w:val="Paragrafoelenco"/>
+        <w:ind w:left="1080"/>
+      </w:pPr>
+      <w:r>
+        <w:rPr>
+          <w:u w:val="single"/>
+        </w:rPr>
+        <w:t>Coesione</w:t>
+      </w:r>
+      <w:r>
+        <w:t xml:space="preserve">: livello </w:t>
+      </w:r>
+      <w:r>
+        <w:t>6</w:t>
+      </w:r>
+      <w:r>
+        <w:t xml:space="preserve"> – </w:t>
+      </w:r>
+      <w:r>
+        <w:t>informazionale</w:t>
+      </w:r>
+    </w:p>
+    <w:p>
+      <w:pPr>
+        <w:pStyle w:val="Paragrafoelenco"/>
+        <w:ind w:left="1080"/>
+      </w:pPr>
+      <w:r>
+        <w:t>Spiegazione: Il componente gestisce le funzionalità di modifica</w:t>
+      </w:r>
+      <w:r>
+        <w:t>, visualizzazione e acquisto degli articoli</w:t>
+      </w:r>
+      <w:r>
+        <w:t>.</w:t>
+      </w:r>
+      <w:r>
+        <w:t xml:space="preserve"> Quest</w:t>
+      </w:r>
+      <w:r>
+        <w:t>i elementi svolgono diverse funzioni</w:t>
+      </w:r>
+      <w:r>
+        <w:t xml:space="preserve"> ma agiscono sempre sullo stesso flusso di dati.</w:t>
+      </w:r>
+    </w:p>
+    <w:p/>
+    <w:p>
+      <w:pPr>
+        <w:pStyle w:val="Paragrafoelenco"/>
+        <w:numPr>
+          <w:ilvl w:val="2"/>
+          <w:numId w:val="8"/>
+        </w:numPr>
+      </w:pPr>
+      <w:r>
+        <w:t>Gestione autenticazione</w:t>
+      </w:r>
+    </w:p>
+    <w:p>
+      <w:pPr>
+        <w:pStyle w:val="Paragrafoelenco"/>
+        <w:ind w:left="1080"/>
+      </w:pPr>
+      <w:r>
+        <w:rPr>
+          <w:u w:val="single"/>
+        </w:rPr>
+        <w:t>Motivazione</w:t>
+      </w:r>
+      <w:r>
+        <w:t xml:space="preserve">: Dato il RF – </w:t>
+      </w:r>
+      <w:r>
+        <w:t>1</w:t>
+      </w:r>
+      <w:r>
+        <w:t>.</w:t>
+      </w:r>
+      <w:r>
+        <w:t>2</w:t>
+      </w:r>
+      <w:r>
+        <w:t xml:space="preserve"> /</w:t>
+      </w:r>
+      <w:r>
+        <w:t xml:space="preserve"> 2.1.1, l’autenticazione degli utenti </w:t>
+      </w:r>
+      <w:r>
+        <w:t xml:space="preserve">gestisce il processo di autenticazione di essi </w:t>
+      </w:r>
+      <w:r>
+        <w:t>mentre</w:t>
+      </w:r>
+      <w:r>
+        <w:t xml:space="preserve"> </w:t>
+      </w:r>
+      <w:r>
+        <w:t xml:space="preserve">il processo di registrazione </w:t>
+      </w:r>
+      <w:r>
+        <w:t>viene gestito</w:t>
+      </w:r>
+      <w:r>
+        <w:t xml:space="preserve"> dal componente </w:t>
+      </w:r>
+      <w:r>
+        <w:t>Gestione</w:t>
+      </w:r>
+      <w:r>
+        <w:t xml:space="preserve"> registrazione</w:t>
+      </w:r>
+      <w:r>
+        <w:t>.</w:t>
+      </w:r>
+    </w:p>
+    <w:p>
+      <w:pPr>
+        <w:pStyle w:val="Paragrafoelenco"/>
+        <w:ind w:left="1080"/>
+      </w:pPr>
+      <w:r>
+        <w:t xml:space="preserve">In particolare, il componente gestisce il login dell’utente autenticandolo tramite la verifica </w:t>
+      </w:r>
+      <w:r>
+        <w:t>del profilo all’interno del database, mantenendo poi attiva la sessione utente</w:t>
+      </w:r>
+      <w:r>
+        <w:t>.</w:t>
+      </w:r>
+    </w:p>
+    <w:p>
+      <w:pPr>
+        <w:pStyle w:val="Paragrafoelenco"/>
+        <w:ind w:left="1080"/>
+      </w:pPr>
+    </w:p>
+    <w:p>
+      <w:pPr>
+        <w:pStyle w:val="Paragrafoelenco"/>
+        <w:ind w:left="1416" w:hanging="336"/>
+      </w:pPr>
+      <w:r>
+        <w:rPr>
+          <w:u w:val="single"/>
+        </w:rPr>
+        <w:t>Coesione</w:t>
+      </w:r>
+      <w:r>
+        <w:t>: livello 7 – funzionale</w:t>
+      </w:r>
+    </w:p>
+    <w:p>
+      <w:pPr>
+        <w:pStyle w:val="Paragrafoelenco"/>
+        <w:ind w:left="1080"/>
+      </w:pPr>
+      <w:r>
+        <w:t xml:space="preserve">Spiegazione: Il componente gestisce la funzionalità di autenticazione </w:t>
+      </w:r>
+      <w:r>
+        <w:t>dell’utente.</w:t>
+      </w:r>
+      <w:r>
+        <w:t xml:space="preserve"> </w:t>
+      </w:r>
+    </w:p>
+    <w:p>
+      <w:pPr>
+        <w:pStyle w:val="Paragrafoelenco"/>
+        <w:ind w:left="1080"/>
+      </w:pPr>
+    </w:p>
+    <w:p>
+      <w:pPr>
+        <w:pStyle w:val="Paragrafoelenco"/>
+        <w:numPr>
+          <w:ilvl w:val="2"/>
+          <w:numId w:val="8"/>
+        </w:numPr>
         <w:pBdr>
           <w:top w:val="nil"/>
           <w:left w:val="nil"/>
@@ -12466,17 +12736,1721 @@
         </w:pBdr>
       </w:pPr>
       <w:r>
-        <w:t xml:space="preserve">VEDI SOTTOPUNTI </w:t>
-      </w:r>
-      <w:r>
-        <w:t>FILE DI ESEMPIO D2</w:t>
-      </w:r>
+        <w:t>Gestione registrazione</w:t>
+      </w:r>
+    </w:p>
+    <w:p>
+      <w:pPr>
+        <w:pStyle w:val="Paragrafoelenco"/>
+        <w:pBdr>
+          <w:top w:val="nil"/>
+          <w:left w:val="nil"/>
+          <w:bottom w:val="nil"/>
+          <w:right w:val="nil"/>
+          <w:between w:val="nil"/>
+        </w:pBdr>
+        <w:ind w:left="1080"/>
+      </w:pPr>
+      <w:r>
+        <w:rPr>
+          <w:u w:val="single"/>
+        </w:rPr>
+        <w:t>Motivazione</w:t>
+      </w:r>
+      <w:r>
+        <w:t>: Dato il RF – 1.2 / 2.1.1, la registrazione degli utent</w:t>
+      </w:r>
+      <w:r>
+        <w:t>i</w:t>
+      </w:r>
+      <w:r>
+        <w:t xml:space="preserve"> gestisce il processo di registrazione di essi </w:t>
+      </w:r>
+      <w:r>
+        <w:t>con l’impiego del componente Gestione registrazione.</w:t>
+      </w:r>
+    </w:p>
+    <w:p>
+      <w:pPr>
+        <w:pStyle w:val="Paragrafoelenco"/>
+        <w:pBdr>
+          <w:top w:val="nil"/>
+          <w:left w:val="nil"/>
+          <w:bottom w:val="nil"/>
+          <w:right w:val="nil"/>
+          <w:between w:val="nil"/>
+        </w:pBdr>
+        <w:ind w:left="1080"/>
+      </w:pPr>
+      <w:r>
+        <w:t xml:space="preserve">In particolare, il componente gestisce la registrazione dell’utente </w:t>
+      </w:r>
+      <w:r>
+        <w:t>richiedendo di inserire alcune informazioni personali e il salvataggio su database del profilo.</w:t>
+      </w:r>
+    </w:p>
+    <w:p>
+      <w:pPr>
+        <w:pStyle w:val="Paragrafoelenco"/>
+        <w:pBdr>
+          <w:top w:val="nil"/>
+          <w:left w:val="nil"/>
+          <w:bottom w:val="nil"/>
+          <w:right w:val="nil"/>
+          <w:between w:val="nil"/>
+        </w:pBdr>
+        <w:ind w:left="1080"/>
+      </w:pPr>
+    </w:p>
+    <w:p>
+      <w:pPr>
+        <w:pStyle w:val="Paragrafoelenco"/>
+        <w:pBdr>
+          <w:top w:val="nil"/>
+          <w:left w:val="nil"/>
+          <w:bottom w:val="nil"/>
+          <w:right w:val="nil"/>
+          <w:between w:val="nil"/>
+        </w:pBdr>
+        <w:ind w:left="1080"/>
+      </w:pPr>
+      <w:r>
+        <w:rPr>
+          <w:u w:val="single"/>
+        </w:rPr>
+        <w:t>Coesione</w:t>
+      </w:r>
+      <w:r>
+        <w:t xml:space="preserve">: livello </w:t>
+      </w:r>
+      <w:r>
+        <w:t>7 – funzionale</w:t>
+      </w:r>
+    </w:p>
+    <w:p>
+      <w:pPr>
+        <w:pStyle w:val="Paragrafoelenco"/>
+        <w:pBdr>
+          <w:top w:val="nil"/>
+          <w:left w:val="nil"/>
+          <w:bottom w:val="nil"/>
+          <w:right w:val="nil"/>
+          <w:between w:val="nil"/>
+        </w:pBdr>
+        <w:ind w:left="1080"/>
+      </w:pPr>
+      <w:r>
+        <w:t xml:space="preserve">Spiegazione: Il componente gestisce la </w:t>
+      </w:r>
+      <w:r>
+        <w:t>funzionalità di registrazione dell’utente</w:t>
+      </w:r>
+      <w:r>
+        <w:t>.</w:t>
+      </w:r>
+    </w:p>
+    <w:p>
+      <w:pPr>
+        <w:pStyle w:val="Paragrafoelenco"/>
+        <w:pBdr>
+          <w:top w:val="nil"/>
+          <w:left w:val="nil"/>
+          <w:bottom w:val="nil"/>
+          <w:right w:val="nil"/>
+          <w:between w:val="nil"/>
+        </w:pBdr>
+        <w:ind w:left="1080"/>
+      </w:pPr>
+    </w:p>
+    <w:p>
+      <w:pPr>
+        <w:pStyle w:val="Paragrafoelenco"/>
+        <w:pBdr>
+          <w:top w:val="nil"/>
+          <w:left w:val="nil"/>
+          <w:bottom w:val="nil"/>
+          <w:right w:val="nil"/>
+          <w:between w:val="nil"/>
+        </w:pBdr>
+        <w:ind w:left="1080"/>
+      </w:pPr>
+    </w:p>
+    <w:p>
+      <w:pPr>
+        <w:pStyle w:val="Paragrafoelenco"/>
+        <w:pBdr>
+          <w:top w:val="nil"/>
+          <w:left w:val="nil"/>
+          <w:bottom w:val="nil"/>
+          <w:right w:val="nil"/>
+          <w:between w:val="nil"/>
+        </w:pBdr>
+        <w:ind w:left="1080"/>
+      </w:pPr>
+    </w:p>
+    <w:p>
+      <w:pPr>
+        <w:pStyle w:val="Paragrafoelenco"/>
+        <w:pBdr>
+          <w:top w:val="nil"/>
+          <w:left w:val="nil"/>
+          <w:bottom w:val="nil"/>
+          <w:right w:val="nil"/>
+          <w:between w:val="nil"/>
+        </w:pBdr>
+        <w:ind w:left="1080"/>
+      </w:pPr>
+    </w:p>
+    <w:p>
+      <w:pPr>
+        <w:pStyle w:val="Paragrafoelenco"/>
+        <w:numPr>
+          <w:ilvl w:val="2"/>
+          <w:numId w:val="8"/>
+        </w:numPr>
+        <w:pBdr>
+          <w:top w:val="nil"/>
+          <w:left w:val="nil"/>
+          <w:bottom w:val="nil"/>
+          <w:right w:val="nil"/>
+          <w:between w:val="nil"/>
+        </w:pBdr>
+      </w:pPr>
+      <w:r>
+        <w:t xml:space="preserve">Gestione </w:t>
+      </w:r>
+      <w:r>
+        <w:t>profilo</w:t>
+      </w:r>
+    </w:p>
+    <w:p>
+      <w:pPr>
+        <w:pStyle w:val="Paragrafoelenco"/>
+        <w:pBdr>
+          <w:top w:val="nil"/>
+          <w:left w:val="nil"/>
+          <w:bottom w:val="nil"/>
+          <w:right w:val="nil"/>
+          <w:between w:val="nil"/>
+        </w:pBdr>
+        <w:ind w:left="1080"/>
+      </w:pPr>
+      <w:r>
+        <w:rPr>
+          <w:u w:val="single"/>
+        </w:rPr>
+        <w:t>Motivazione</w:t>
+      </w:r>
+      <w:r>
+        <w:t xml:space="preserve">: Dato il RF </w:t>
+      </w:r>
+      <w:r>
+        <w:t>–</w:t>
+      </w:r>
+      <w:r>
+        <w:t xml:space="preserve"> 8</w:t>
+      </w:r>
+      <w:r>
+        <w:t xml:space="preserve">, la gestione del proprio profilo personale </w:t>
+      </w:r>
+      <w:r>
+        <w:t xml:space="preserve">gestisce il processo di visualizzazione del proprio profilo, la modifica del proprio profilo </w:t>
+      </w:r>
+      <w:r>
+        <w:t>e la visualizzazione delle recensioni.</w:t>
+      </w:r>
+    </w:p>
+    <w:p>
+      <w:pPr>
+        <w:pStyle w:val="Paragrafoelenco"/>
+        <w:pBdr>
+          <w:top w:val="nil"/>
+          <w:left w:val="nil"/>
+          <w:bottom w:val="nil"/>
+          <w:right w:val="nil"/>
+          <w:between w:val="nil"/>
+        </w:pBdr>
+        <w:ind w:left="1080"/>
+      </w:pPr>
+      <w:r>
+        <w:t>Inoltre, le funzionalità di login e registrazione vengono affidate ai rispettivi componenti di Gestione autenticazione e Gestione registrazione.</w:t>
+      </w:r>
+    </w:p>
+    <w:p>
+      <w:pPr>
+        <w:pStyle w:val="Paragrafoelenco"/>
+        <w:pBdr>
+          <w:top w:val="nil"/>
+          <w:left w:val="nil"/>
+          <w:bottom w:val="nil"/>
+          <w:right w:val="nil"/>
+          <w:between w:val="nil"/>
+        </w:pBdr>
+        <w:ind w:left="1080"/>
+      </w:pPr>
+    </w:p>
+    <w:p>
+      <w:pPr>
+        <w:pStyle w:val="Paragrafoelenco"/>
+        <w:pBdr>
+          <w:top w:val="nil"/>
+          <w:left w:val="nil"/>
+          <w:bottom w:val="nil"/>
+          <w:right w:val="nil"/>
+          <w:between w:val="nil"/>
+        </w:pBdr>
+        <w:ind w:left="1080"/>
+      </w:pPr>
+      <w:r>
+        <w:rPr>
+          <w:u w:val="single"/>
+        </w:rPr>
+        <w:t>Coesione</w:t>
+      </w:r>
+      <w:r>
+        <w:t xml:space="preserve">: </w:t>
+      </w:r>
+      <w:r>
+        <w:t xml:space="preserve">livello </w:t>
+      </w:r>
+      <w:r>
+        <w:t>6 - informazionale</w:t>
+      </w:r>
+    </w:p>
+    <w:p>
+      <w:pPr>
+        <w:pStyle w:val="Paragrafoelenco"/>
+        <w:pBdr>
+          <w:top w:val="nil"/>
+          <w:left w:val="nil"/>
+          <w:bottom w:val="nil"/>
+          <w:right w:val="nil"/>
+          <w:between w:val="nil"/>
+        </w:pBdr>
+        <w:ind w:left="1080"/>
+      </w:pPr>
+      <w:r>
+        <w:t xml:space="preserve">Spiegazione: </w:t>
+      </w:r>
+      <w:r>
+        <w:t>Ogni elemento agisce sullo stesso flusso di dati ma presenta funzionalità diverse da ognuno.</w:t>
+      </w:r>
+    </w:p>
+    <w:p>
+      <w:pPr>
+        <w:pBdr>
+          <w:top w:val="nil"/>
+          <w:left w:val="nil"/>
+          <w:bottom w:val="nil"/>
+          <w:right w:val="nil"/>
+          <w:between w:val="nil"/>
+        </w:pBdr>
+      </w:pPr>
+    </w:p>
+    <w:p>
+      <w:pPr>
+        <w:pStyle w:val="Paragrafoelenco"/>
+        <w:numPr>
+          <w:ilvl w:val="2"/>
+          <w:numId w:val="8"/>
+        </w:numPr>
+        <w:pBdr>
+          <w:top w:val="nil"/>
+          <w:left w:val="nil"/>
+          <w:bottom w:val="nil"/>
+          <w:right w:val="nil"/>
+          <w:between w:val="nil"/>
+        </w:pBdr>
+      </w:pPr>
+      <w:r>
+        <w:t>Gestione chat</w:t>
+      </w:r>
+    </w:p>
+    <w:p>
+      <w:pPr>
+        <w:pStyle w:val="Paragrafoelenco"/>
+        <w:pBdr>
+          <w:top w:val="nil"/>
+          <w:left w:val="nil"/>
+          <w:bottom w:val="nil"/>
+          <w:right w:val="nil"/>
+          <w:between w:val="nil"/>
+        </w:pBdr>
+        <w:ind w:left="1080"/>
+      </w:pPr>
+      <w:r>
+        <w:rPr>
+          <w:u w:val="single"/>
+        </w:rPr>
+        <w:t>Motivazione</w:t>
+      </w:r>
+      <w:r>
+        <w:t xml:space="preserve">: Dato il RF – 11, </w:t>
+      </w:r>
+      <w:r>
+        <w:t xml:space="preserve">il componente della chat deve permettere la visualizzazione delle chat trattenute con i vari utenti e la possibilità di visualizzare i messaggi scambiati ma anche di inviarne di nuovi e </w:t>
+      </w:r>
+      <w:r>
+        <w:t>di contenuti multimediali.</w:t>
+      </w:r>
+    </w:p>
+    <w:p>
+      <w:pPr>
+        <w:pStyle w:val="Paragrafoelenco"/>
+        <w:pBdr>
+          <w:top w:val="nil"/>
+          <w:left w:val="nil"/>
+          <w:bottom w:val="nil"/>
+          <w:right w:val="nil"/>
+          <w:between w:val="nil"/>
+        </w:pBdr>
+        <w:ind w:left="1080"/>
+      </w:pPr>
+    </w:p>
+    <w:p>
+      <w:pPr>
+        <w:pStyle w:val="Paragrafoelenco"/>
+        <w:pBdr>
+          <w:top w:val="nil"/>
+          <w:left w:val="nil"/>
+          <w:bottom w:val="nil"/>
+          <w:right w:val="nil"/>
+          <w:between w:val="nil"/>
+        </w:pBdr>
+        <w:ind w:left="1080"/>
+      </w:pPr>
+      <w:r>
+        <w:rPr>
+          <w:u w:val="single"/>
+        </w:rPr>
+        <w:t>Coesione</w:t>
+      </w:r>
+      <w:r>
+        <w:t xml:space="preserve">: livello 6 </w:t>
+      </w:r>
+      <w:r>
+        <w:t>– informazionale</w:t>
+      </w:r>
+    </w:p>
+    <w:p>
+      <w:pPr>
+        <w:pStyle w:val="Paragrafoelenco"/>
+        <w:pBdr>
+          <w:top w:val="nil"/>
+          <w:left w:val="nil"/>
+          <w:bottom w:val="nil"/>
+          <w:right w:val="nil"/>
+          <w:between w:val="nil"/>
+        </w:pBdr>
+        <w:ind w:left="1080"/>
+      </w:pPr>
+      <w:r>
+        <w:t>Spiegazione: Ogni elemento agisce sullo stesso flusso di dati ma presenta funzionalità diverse da ognuno.</w:t>
+      </w:r>
+    </w:p>
+    <w:p>
+      <w:pPr>
+        <w:pStyle w:val="Paragrafoelenco"/>
+        <w:pBdr>
+          <w:top w:val="nil"/>
+          <w:left w:val="nil"/>
+          <w:bottom w:val="nil"/>
+          <w:right w:val="nil"/>
+          <w:between w:val="nil"/>
+        </w:pBdr>
+        <w:ind w:left="1080"/>
+      </w:pPr>
+    </w:p>
+    <w:p>
+      <w:pPr>
+        <w:pStyle w:val="Paragrafoelenco"/>
+        <w:numPr>
+          <w:ilvl w:val="2"/>
+          <w:numId w:val="8"/>
+        </w:numPr>
+        <w:rPr>
+          <w:noProof/>
+        </w:rPr>
+      </w:pPr>
+      <w:r>
+        <w:rPr>
+          <w:noProof/>
+        </w:rPr>
+        <w:t>Negozio</w:t>
+      </w:r>
+    </w:p>
+    <w:p>
+      <w:pPr>
+        <w:pStyle w:val="Paragrafoelenco"/>
+        <w:ind w:left="1080"/>
+        <w:rPr>
+          <w:noProof/>
+        </w:rPr>
+      </w:pPr>
+      <w:r>
+        <w:rPr>
+          <w:noProof/>
+          <w:u w:val="single"/>
+        </w:rPr>
+        <w:t>Motivazione</w:t>
+      </w:r>
+      <w:r>
+        <w:rPr>
+          <w:noProof/>
+        </w:rPr>
+        <w:t xml:space="preserve">: Dato il RF – 4, </w:t>
+      </w:r>
+      <w:r>
+        <w:rPr>
+          <w:noProof/>
+        </w:rPr>
+        <w:t>il negozio permette la visualizzazione di tutti gli annunci e dei venditori correlati</w:t>
+      </w:r>
+      <w:r>
+        <w:rPr>
+          <w:noProof/>
+        </w:rPr>
+        <w:t>.</w:t>
+      </w:r>
+    </w:p>
+    <w:p>
+      <w:pPr>
+        <w:pStyle w:val="Paragrafoelenco"/>
+        <w:ind w:left="1080"/>
+        <w:rPr>
+          <w:noProof/>
+        </w:rPr>
+      </w:pPr>
+      <w:r>
+        <w:rPr>
+          <w:noProof/>
+        </w:rPr>
+        <w:t xml:space="preserve">Inoltre, per ogni annuncio è possibile visualizzare le sue informazioni </w:t>
+      </w:r>
+      <w:r>
+        <w:rPr>
+          <w:noProof/>
+        </w:rPr>
+        <w:t>ed effettuare delle proposte</w:t>
+      </w:r>
+      <w:r>
+        <w:rPr>
+          <w:noProof/>
+        </w:rPr>
+        <w:t xml:space="preserve">, </w:t>
+      </w:r>
+      <w:r>
+        <w:rPr>
+          <w:noProof/>
+        </w:rPr>
+        <w:t>aggiungerlo al carrello</w:t>
+      </w:r>
+      <w:r>
+        <w:rPr>
+          <w:noProof/>
+        </w:rPr>
+        <w:t xml:space="preserve"> o alla wishlist</w:t>
+      </w:r>
+      <w:r>
+        <w:rPr>
+          <w:noProof/>
+        </w:rPr>
+        <w:t>. Queste ultime due funzionalità sono gestite dai rispettivi componenti Gestione proposte</w:t>
+      </w:r>
+      <w:r>
+        <w:rPr>
+          <w:noProof/>
+        </w:rPr>
+        <w:t xml:space="preserve">, </w:t>
+      </w:r>
+      <w:r>
+        <w:rPr>
+          <w:noProof/>
+        </w:rPr>
+        <w:t>Carrello</w:t>
+      </w:r>
+      <w:r>
+        <w:rPr>
+          <w:noProof/>
+        </w:rPr>
+        <w:t xml:space="preserve"> e Wishlist.</w:t>
+      </w:r>
+    </w:p>
+    <w:p>
+      <w:pPr>
+        <w:pStyle w:val="Paragrafoelenco"/>
+        <w:ind w:left="1080"/>
+        <w:rPr>
+          <w:noProof/>
+        </w:rPr>
+      </w:pPr>
+    </w:p>
+    <w:p>
+      <w:pPr>
+        <w:pStyle w:val="Paragrafoelenco"/>
+        <w:ind w:left="1080"/>
+        <w:rPr>
+          <w:noProof/>
+        </w:rPr>
+      </w:pPr>
+      <w:r>
+        <w:rPr>
+          <w:noProof/>
+          <w:u w:val="single"/>
+        </w:rPr>
+        <w:t>Coesione</w:t>
+      </w:r>
+      <w:r>
+        <w:rPr>
+          <w:noProof/>
+        </w:rPr>
+        <w:t xml:space="preserve">: livello </w:t>
+      </w:r>
+      <w:r>
+        <w:rPr>
+          <w:noProof/>
+        </w:rPr>
+        <w:t xml:space="preserve">6 – </w:t>
+      </w:r>
+      <w:r>
+        <w:rPr>
+          <w:noProof/>
+        </w:rPr>
+        <w:t>funzionale</w:t>
+      </w:r>
+    </w:p>
+    <w:p>
+      <w:pPr>
+        <w:pStyle w:val="Paragrafoelenco"/>
+        <w:ind w:left="1080"/>
+        <w:rPr>
+          <w:noProof/>
+        </w:rPr>
+      </w:pPr>
+      <w:r>
+        <w:rPr>
+          <w:noProof/>
+        </w:rPr>
+        <w:t xml:space="preserve">Spiegazione: </w:t>
+      </w:r>
+      <w:r>
+        <w:rPr>
+          <w:noProof/>
+        </w:rPr>
+        <w:t>Il componente gestisce unicamente la visualizzazione degli articoli e dei venditori.</w:t>
+      </w:r>
+    </w:p>
+    <w:p>
+      <w:pPr>
+        <w:pStyle w:val="Paragrafoelenco"/>
+        <w:ind w:left="1080"/>
+        <w:rPr>
+          <w:noProof/>
+        </w:rPr>
+      </w:pPr>
+    </w:p>
+    <w:p>
+      <w:pPr>
+        <w:pStyle w:val="Paragrafoelenco"/>
+        <w:numPr>
+          <w:ilvl w:val="2"/>
+          <w:numId w:val="8"/>
+        </w:numPr>
+        <w:rPr>
+          <w:noProof/>
+        </w:rPr>
+      </w:pPr>
+      <w:r>
+        <w:rPr>
+          <w:noProof/>
+        </w:rPr>
+        <w:t>Gestione proposte</w:t>
+      </w:r>
+    </w:p>
+    <w:p>
+      <w:pPr>
+        <w:pStyle w:val="Paragrafoelenco"/>
+        <w:ind w:left="1080"/>
+        <w:rPr>
+          <w:noProof/>
+        </w:rPr>
+      </w:pPr>
+      <w:r>
+        <w:rPr>
+          <w:noProof/>
+          <w:u w:val="single"/>
+        </w:rPr>
+        <w:t>Motivazione</w:t>
+      </w:r>
+      <w:r>
+        <w:rPr>
+          <w:noProof/>
+        </w:rPr>
+        <w:t xml:space="preserve">: Dato il RF – 5.3, </w:t>
+      </w:r>
+      <w:r>
+        <w:rPr>
+          <w:noProof/>
+        </w:rPr>
+        <w:t>l’utente può effettuare delle proposte d’acquisto al venditore il quale, può visualizzarla</w:t>
+      </w:r>
+      <w:r>
+        <w:rPr>
+          <w:noProof/>
+        </w:rPr>
+        <w:t xml:space="preserve"> ed accettare o meno la proposta effettuata.</w:t>
+      </w:r>
+    </w:p>
+    <w:p>
+      <w:pPr>
+        <w:pStyle w:val="Paragrafoelenco"/>
+        <w:ind w:left="1080"/>
+        <w:rPr>
+          <w:noProof/>
+        </w:rPr>
+      </w:pPr>
+      <w:r>
+        <w:rPr>
+          <w:noProof/>
+        </w:rPr>
+        <w:t>Questo implica che lo stesso utente può effettuare più proposte per lo stesso o diversi articoli</w:t>
+      </w:r>
+      <w:r>
+        <w:rPr>
+          <w:noProof/>
+        </w:rPr>
+        <w:t>.</w:t>
+      </w:r>
+    </w:p>
+    <w:p>
+      <w:pPr>
+        <w:pStyle w:val="Paragrafoelenco"/>
+        <w:ind w:left="1080"/>
+        <w:rPr>
+          <w:noProof/>
+        </w:rPr>
+      </w:pPr>
+    </w:p>
+    <w:p>
+      <w:pPr>
+        <w:pStyle w:val="Paragrafoelenco"/>
+        <w:ind w:left="1080"/>
+        <w:rPr>
+          <w:noProof/>
+        </w:rPr>
+      </w:pPr>
+      <w:r>
+        <w:rPr>
+          <w:noProof/>
+          <w:u w:val="single"/>
+        </w:rPr>
+        <w:t>Coesione</w:t>
+      </w:r>
+      <w:r>
+        <w:rPr>
+          <w:noProof/>
+        </w:rPr>
+        <w:t xml:space="preserve">: livello 6 </w:t>
+      </w:r>
+      <w:r>
+        <w:rPr>
+          <w:noProof/>
+        </w:rPr>
+        <w:t>–</w:t>
+      </w:r>
+      <w:r>
+        <w:rPr>
+          <w:noProof/>
+        </w:rPr>
+        <w:t xml:space="preserve"> </w:t>
+      </w:r>
+      <w:r>
+        <w:rPr>
+          <w:noProof/>
+        </w:rPr>
+        <w:t>informazionale</w:t>
+      </w:r>
+    </w:p>
+    <w:p>
+      <w:pPr>
+        <w:pStyle w:val="Paragrafoelenco"/>
+        <w:pBdr>
+          <w:top w:val="nil"/>
+          <w:left w:val="nil"/>
+          <w:bottom w:val="nil"/>
+          <w:right w:val="nil"/>
+          <w:between w:val="nil"/>
+        </w:pBdr>
+        <w:ind w:left="1080"/>
+      </w:pPr>
+      <w:r>
+        <w:t>Spiegazione: Ogni elemento agisce sullo stesso flusso di dati ma presenta funzionalità diverse da ognuno.</w:t>
+      </w:r>
+    </w:p>
+    <w:p>
+      <w:pPr>
+        <w:pStyle w:val="Paragrafoelenco"/>
+        <w:ind w:left="1080"/>
+        <w:rPr>
+          <w:noProof/>
+        </w:rPr>
+      </w:pPr>
+    </w:p>
+    <w:p>
+      <w:pPr>
+        <w:pStyle w:val="Paragrafoelenco"/>
+        <w:numPr>
+          <w:ilvl w:val="2"/>
+          <w:numId w:val="8"/>
+        </w:numPr>
+        <w:rPr>
+          <w:noProof/>
+        </w:rPr>
+      </w:pPr>
+      <w:r>
+        <w:rPr>
+          <w:noProof/>
+        </w:rPr>
+        <w:t>Wishlist</w:t>
+      </w:r>
+    </w:p>
+    <w:p>
+      <w:pPr>
+        <w:pStyle w:val="Paragrafoelenco"/>
+        <w:ind w:left="1080"/>
+        <w:rPr>
+          <w:noProof/>
+        </w:rPr>
+      </w:pPr>
+      <w:r>
+        <w:rPr>
+          <w:noProof/>
+          <w:u w:val="single"/>
+        </w:rPr>
+        <w:t>Motivazione</w:t>
+      </w:r>
+      <w:r>
+        <w:rPr>
+          <w:noProof/>
+        </w:rPr>
+        <w:t xml:space="preserve">: Dato il RF – 7, il componente permette </w:t>
+      </w:r>
+      <w:r>
+        <w:rPr>
+          <w:noProof/>
+        </w:rPr>
+        <w:t xml:space="preserve">di aggiungere alla propria lista e rimuovere gli annunci visualizzati nel negozio ma anche di poter inserire </w:t>
+      </w:r>
+      <w:r>
+        <w:rPr>
+          <w:noProof/>
+        </w:rPr>
+        <w:t>gli annunci della lista dei preferiti direttamente al carrello.</w:t>
+      </w:r>
+    </w:p>
+    <w:p>
+      <w:pPr>
+        <w:pStyle w:val="Paragrafoelenco"/>
+        <w:ind w:left="1080"/>
+        <w:rPr>
+          <w:noProof/>
+        </w:rPr>
+      </w:pPr>
+    </w:p>
+    <w:p>
+      <w:pPr>
+        <w:pStyle w:val="Paragrafoelenco"/>
+        <w:ind w:left="1080"/>
+        <w:rPr>
+          <w:noProof/>
+        </w:rPr>
+      </w:pPr>
+      <w:r>
+        <w:rPr>
+          <w:noProof/>
+          <w:u w:val="single"/>
+        </w:rPr>
+        <w:t>Coesione</w:t>
+      </w:r>
+      <w:r>
+        <w:rPr>
+          <w:noProof/>
+        </w:rPr>
+        <w:t>: livello 6 – informazionale</w:t>
+      </w:r>
+    </w:p>
+    <w:p>
+      <w:pPr>
+        <w:pStyle w:val="Paragrafoelenco"/>
+        <w:pBdr>
+          <w:top w:val="nil"/>
+          <w:left w:val="nil"/>
+          <w:bottom w:val="nil"/>
+          <w:right w:val="nil"/>
+          <w:between w:val="nil"/>
+        </w:pBdr>
+        <w:ind w:left="1080"/>
+      </w:pPr>
+      <w:r>
+        <w:t>Spiegazione: Ogni elemento agisce sullo stesso flusso di dati ma presenta funzionalità diverse da ognuno.</w:t>
+      </w:r>
+    </w:p>
+    <w:p>
+      <w:pPr>
+        <w:pStyle w:val="Paragrafoelenco"/>
+        <w:numPr>
+          <w:ilvl w:val="2"/>
+          <w:numId w:val="8"/>
+        </w:numPr>
+        <w:rPr>
+          <w:noProof/>
+        </w:rPr>
+      </w:pPr>
+      <w:r>
+        <w:rPr>
+          <w:noProof/>
+        </w:rPr>
+        <w:lastRenderedPageBreak/>
+        <w:t>Gestione annunci</w:t>
+      </w:r>
+    </w:p>
+    <w:p>
+      <w:pPr>
+        <w:pStyle w:val="Paragrafoelenco"/>
+        <w:ind w:left="1080"/>
+        <w:rPr>
+          <w:noProof/>
+        </w:rPr>
+      </w:pPr>
+      <w:r>
+        <w:rPr>
+          <w:noProof/>
+          <w:u w:val="single"/>
+        </w:rPr>
+        <w:t>Motivazione</w:t>
+      </w:r>
+      <w:r>
+        <w:rPr>
+          <w:noProof/>
+        </w:rPr>
+        <w:t xml:space="preserve">: Dato il RF – 5, </w:t>
+      </w:r>
+      <w:r>
+        <w:rPr>
+          <w:noProof/>
+        </w:rPr>
+        <w:t>l’utente venditore può creare, modificare e rimuovere un proprio annuncio mentre, un utente aquirente, può solo scrivere una recensione per quel determinato annuncio.</w:t>
+      </w:r>
+    </w:p>
+    <w:p>
+      <w:pPr>
+        <w:pStyle w:val="Paragrafoelenco"/>
+        <w:ind w:left="1080"/>
+        <w:rPr>
+          <w:noProof/>
+        </w:rPr>
+      </w:pPr>
+    </w:p>
+    <w:p>
+      <w:pPr>
+        <w:pStyle w:val="Paragrafoelenco"/>
+        <w:ind w:left="1080"/>
+        <w:rPr>
+          <w:noProof/>
+        </w:rPr>
+      </w:pPr>
+      <w:r>
+        <w:rPr>
+          <w:noProof/>
+          <w:u w:val="single"/>
+        </w:rPr>
+        <w:t>Coesione</w:t>
+      </w:r>
+      <w:r>
+        <w:rPr>
+          <w:noProof/>
+        </w:rPr>
+        <w:t xml:space="preserve">: livello </w:t>
+      </w:r>
+      <w:r>
+        <w:rPr>
+          <w:noProof/>
+        </w:rPr>
+        <w:t>6 – informazionale</w:t>
+      </w:r>
+    </w:p>
+    <w:p>
+      <w:pPr>
+        <w:pStyle w:val="Paragrafoelenco"/>
+        <w:pBdr>
+          <w:top w:val="nil"/>
+          <w:left w:val="nil"/>
+          <w:bottom w:val="nil"/>
+          <w:right w:val="nil"/>
+          <w:between w:val="nil"/>
+        </w:pBdr>
+        <w:ind w:left="1080"/>
+      </w:pPr>
+      <w:r>
+        <w:t>Spiegazione: Ogni elemento agisce sullo stesso flusso di dati ma presenta funzionalità diverse da ognuno.</w:t>
+      </w:r>
+    </w:p>
+    <w:p>
+      <w:pPr>
+        <w:pStyle w:val="Paragrafoelenco"/>
+        <w:ind w:left="1080"/>
+        <w:rPr>
+          <w:noProof/>
+        </w:rPr>
+      </w:pPr>
+    </w:p>
+    <w:p>
+      <w:pPr>
+        <w:pStyle w:val="Paragrafoelenco"/>
+        <w:numPr>
+          <w:ilvl w:val="2"/>
+          <w:numId w:val="8"/>
+        </w:numPr>
+        <w:rPr>
+          <w:noProof/>
+        </w:rPr>
+      </w:pPr>
+      <w:r>
+        <w:rPr>
+          <w:noProof/>
+        </w:rPr>
+        <w:t>Gestione ricerca</w:t>
+      </w:r>
+    </w:p>
+    <w:p>
+      <w:pPr>
+        <w:pStyle w:val="Paragrafoelenco"/>
+        <w:ind w:left="1080"/>
+        <w:rPr>
+          <w:noProof/>
+        </w:rPr>
+      </w:pPr>
+      <w:r>
+        <w:rPr>
+          <w:noProof/>
+          <w:u w:val="single"/>
+        </w:rPr>
+        <w:t>Motivazione</w:t>
+      </w:r>
+      <w:r>
+        <w:rPr>
+          <w:noProof/>
+        </w:rPr>
+        <w:t xml:space="preserve">: Dato il RF – 4, l’utente può effettuare </w:t>
+      </w:r>
+      <w:r>
+        <w:rPr>
+          <w:noProof/>
+        </w:rPr>
+        <w:t xml:space="preserve">una ricerca indicando </w:t>
+      </w:r>
+      <w:r>
+        <w:rPr>
+          <w:noProof/>
+        </w:rPr>
+        <w:t>l’articolo di interesse ed eventualmente tramite dei filtri aggiuntivi, restringere il campo di ricerca.</w:t>
+      </w:r>
+    </w:p>
+    <w:p>
+      <w:pPr>
+        <w:pStyle w:val="Paragrafoelenco"/>
+        <w:ind w:left="1080"/>
+        <w:rPr>
+          <w:noProof/>
+        </w:rPr>
+      </w:pPr>
+    </w:p>
+    <w:p>
+      <w:pPr>
+        <w:pStyle w:val="Paragrafoelenco"/>
+        <w:ind w:left="1080"/>
+        <w:rPr>
+          <w:noProof/>
+        </w:rPr>
+      </w:pPr>
+      <w:r>
+        <w:rPr>
+          <w:noProof/>
+          <w:u w:val="single"/>
+        </w:rPr>
+        <w:t>Coesione</w:t>
+      </w:r>
+      <w:r>
+        <w:rPr>
+          <w:noProof/>
+        </w:rPr>
+        <w:t>: livello 7 – funzionale</w:t>
+      </w:r>
+    </w:p>
+    <w:p>
+      <w:pPr>
+        <w:pStyle w:val="Paragrafoelenco"/>
+        <w:ind w:left="1080"/>
+        <w:rPr>
+          <w:noProof/>
+        </w:rPr>
+      </w:pPr>
+      <w:r>
+        <w:rPr>
+          <w:noProof/>
+        </w:rPr>
+        <w:t xml:space="preserve">Spiegazione: L’intero componento è costruito per </w:t>
+      </w:r>
+      <w:r>
+        <w:rPr>
+          <w:noProof/>
+        </w:rPr>
+        <w:t>svolgere un’unica funzione ovvero, la ricerca degli annunci in base alle indicazioni fornite dall’utente.</w:t>
+      </w:r>
+    </w:p>
+    <w:p>
+      <w:pPr>
+        <w:pStyle w:val="Paragrafoelenco"/>
+        <w:ind w:left="1080"/>
+        <w:rPr>
+          <w:noProof/>
+        </w:rPr>
+      </w:pPr>
+    </w:p>
+    <w:p>
+      <w:pPr>
+        <w:keepNext/>
+        <w:keepLines/>
+        <w:numPr>
+          <w:ilvl w:val="1"/>
+          <w:numId w:val="2"/>
+        </w:numPr>
+        <w:spacing w:before="400" w:after="120"/>
+        <w:ind w:left="568" w:hanging="284"/>
+        <w:outlineLvl w:val="1"/>
+        <w:rPr>
+          <w:b/>
+          <w:color w:val="193F81"/>
+          <w:sz w:val="40"/>
+          <w:szCs w:val="40"/>
+        </w:rPr>
+      </w:pPr>
+      <w:bookmarkStart w:id="7" w:name="_Toc116390383"/>
+      <w:r>
+        <w:rPr>
+          <w:b/>
+          <w:color w:val="193F81"/>
+          <w:sz w:val="40"/>
+          <w:szCs w:val="40"/>
+        </w:rPr>
+        <w:t>Diagramma dei componenti</w:t>
+      </w:r>
+      <w:bookmarkEnd w:id="7"/>
     </w:p>
     <w:p>
       <w:pPr>
         <w:ind w:left="360"/>
-      </w:pPr>
-    </w:p>
+        <w:rPr>
+          <w:noProof/>
+        </w:rPr>
+      </w:pPr>
+      <w:r>
+        <w:rPr>
+          <w:noProof/>
+        </w:rPr>
+        <w:t xml:space="preserve">La coesione la si trova nelle slide </w:t>
+      </w:r>
+      <w:r>
+        <w:rPr>
+          <w:noProof/>
+        </w:rPr>
+        <w:t>“progettazione architetturale”</w:t>
+      </w:r>
+    </w:p>
+    <w:p>
+      <w:pPr>
+        <w:jc w:val="center"/>
+      </w:pPr>
+      <w:r>
+        <w:rPr>
+          <w:noProof/>
+        </w:rPr>
+        <w:drawing>
+          <wp:inline distT="0" distB="0" distL="0" distR="0" wp14:anchorId="752273F2" wp14:editId="7FFB9EAC">
+            <wp:extent cx="5707079" cy="4391025"/>
+            <wp:effectExtent l="19050" t="19050" r="27305" b="9525"/>
+            <wp:docPr id="19" name="Immagine 19"/>
+            <wp:cNvGraphicFramePr>
+              <a:graphicFrameLocks xmlns:a="http://schemas.openxmlformats.org/drawingml/2006/main" noChangeAspect="1"/>
+            </wp:cNvGraphicFramePr>
+            <a:graphic xmlns:a="http://schemas.openxmlformats.org/drawingml/2006/main">
+              <a:graphicData uri="http://schemas.openxmlformats.org/drawingml/2006/picture">
+                <pic:pic xmlns:pic="http://schemas.openxmlformats.org/drawingml/2006/picture">
+                  <pic:nvPicPr>
+                    <pic:cNvPr id="19" name="Immagine 19"/>
+                    <pic:cNvPicPr>
+                      <a:picLocks noChangeAspect="1" noChangeArrowheads="1"/>
+                    </pic:cNvPicPr>
+                  </pic:nvPicPr>
+                  <pic:blipFill>
+                    <a:blip r:embed="rId20" cstate="print">
+                      <a:extLst>
+                        <a:ext uri="{28A0092B-C50C-407E-A947-70E740481C1C}">
+                          <a14:useLocalDpi xmlns:a14="http://schemas.microsoft.com/office/drawing/2010/main" val="0"/>
+                        </a:ext>
+                      </a:extLst>
+                    </a:blip>
+                    <a:stretch>
+                      <a:fillRect/>
+                    </a:stretch>
+                  </pic:blipFill>
+                  <pic:spPr bwMode="auto">
+                    <a:xfrm>
+                      <a:off x="0" y="0"/>
+                      <a:ext cx="5707079" cy="4391025"/>
+                    </a:xfrm>
+                    <a:prstGeom prst="rect">
+                      <a:avLst/>
+                    </a:prstGeom>
+                    <a:noFill/>
+                    <a:ln>
+                      <a:solidFill>
+                        <a:schemeClr val="tx1"/>
+                      </a:solidFill>
+                    </a:ln>
+                  </pic:spPr>
+                </pic:pic>
+              </a:graphicData>
+            </a:graphic>
+          </wp:inline>
+        </w:drawing>
+      </w:r>
+    </w:p>
+    <w:p>
+      <w:pPr>
+        <w:rPr>
+          <w:noProof/>
+        </w:rPr>
+      </w:pPr>
+    </w:p>
+    <w:p>
+      <w:pPr>
+        <w:rPr>
+          <w:noProof/>
+        </w:rPr>
+      </w:pPr>
+    </w:p>
+    <w:p>
+      <w:pPr>
+        <w:rPr>
+          <w:noProof/>
+        </w:rPr>
+      </w:pPr>
+      <w:r>
+        <w:rPr>
+          <w:noProof/>
+        </w:rPr>
+        <w:lastRenderedPageBreak/>
+        <w:t>4.1.1 Carrello</w:t>
+      </w:r>
+    </w:p>
+    <w:p>
+      <w:pPr>
+        <w:rPr>
+          <w:noProof/>
+        </w:rPr>
+      </w:pPr>
+      <w:r>
+        <w:rPr>
+          <w:noProof/>
+          <w:u w:val="single"/>
+        </w:rPr>
+        <w:t>Descrizione</w:t>
+      </w:r>
+      <w:r>
+        <w:rPr>
+          <w:noProof/>
+        </w:rPr>
+        <w:t xml:space="preserve">: il componente si occupa delle funzionalità di visualizzazione articoli, </w:t>
+      </w:r>
+      <w:r>
+        <w:rPr>
+          <w:noProof/>
+        </w:rPr>
+        <w:t>modifica carrello</w:t>
+      </w:r>
+      <w:r>
+        <w:rPr>
+          <w:noProof/>
+        </w:rPr>
+        <w:t>, efettuare l’ordine e il pagamento</w:t>
+      </w:r>
+      <w:r>
+        <w:rPr>
+          <w:noProof/>
+        </w:rPr>
+        <w:t>.</w:t>
+      </w:r>
+    </w:p>
+    <w:p>
+      <w:pPr>
+        <w:rPr>
+          <w:noProof/>
+        </w:rPr>
+      </w:pPr>
+      <w:r>
+        <w:rPr>
+          <w:noProof/>
+          <w:u w:val="single"/>
+        </w:rPr>
+        <w:t xml:space="preserve">Interfaccia richiesta - </w:t>
+      </w:r>
+      <w:r>
+        <w:rPr>
+          <w:noProof/>
+          <w:u w:val="single"/>
+        </w:rPr>
+        <w:t xml:space="preserve"> </w:t>
+      </w:r>
+      <w:r>
+        <w:rPr>
+          <w:noProof/>
+          <w:u w:val="single"/>
+        </w:rPr>
+        <w:t>mostra carrello</w:t>
+      </w:r>
+    </w:p>
+    <w:p>
+      <w:pPr>
+        <w:rPr>
+          <w:noProof/>
+        </w:rPr>
+      </w:pPr>
+      <w:r>
+        <w:rPr>
+          <w:noProof/>
+        </w:rPr>
+        <w:t>Gli articoli inseriti nel carrello vengono visualizzati tramite una lista all’utente.</w:t>
+      </w:r>
+    </w:p>
+    <w:p>
+      <w:pPr>
+        <w:rPr>
+          <w:noProof/>
+          <w:u w:val="single"/>
+        </w:rPr>
+      </w:pPr>
+      <w:r>
+        <w:rPr>
+          <w:noProof/>
+          <w:u w:val="single"/>
+        </w:rPr>
+        <w:t xml:space="preserve">Interfaccia richiesta </w:t>
+      </w:r>
+      <w:r>
+        <w:rPr>
+          <w:noProof/>
+          <w:u w:val="single"/>
+        </w:rPr>
+        <w:t>–</w:t>
+      </w:r>
+      <w:r>
+        <w:rPr>
+          <w:noProof/>
+          <w:u w:val="single"/>
+        </w:rPr>
+        <w:t xml:space="preserve"> modifica</w:t>
+      </w:r>
+      <w:r>
+        <w:rPr>
+          <w:noProof/>
+          <w:u w:val="single"/>
+        </w:rPr>
+        <w:t xml:space="preserve"> carrello</w:t>
+      </w:r>
+    </w:p>
+    <w:p>
+      <w:pPr>
+        <w:rPr>
+          <w:noProof/>
+        </w:rPr>
+      </w:pPr>
+      <w:r>
+        <w:rPr>
+          <w:noProof/>
+        </w:rPr>
+        <w:t>Per ogni articolo è possibile modificare la quantità e/o rimuoverlo dal carrello.</w:t>
+      </w:r>
+    </w:p>
+    <w:p>
+      <w:pPr>
+        <w:rPr>
+          <w:noProof/>
+          <w:u w:val="single"/>
+        </w:rPr>
+      </w:pPr>
+      <w:r>
+        <w:rPr>
+          <w:noProof/>
+          <w:u w:val="single"/>
+        </w:rPr>
+        <w:t xml:space="preserve">Interfaccia richiesta </w:t>
+      </w:r>
+      <w:r>
+        <w:rPr>
+          <w:noProof/>
+          <w:u w:val="single"/>
+        </w:rPr>
+        <w:t>–</w:t>
+      </w:r>
+      <w:r>
+        <w:rPr>
+          <w:noProof/>
+          <w:u w:val="single"/>
+        </w:rPr>
+        <w:t xml:space="preserve"> </w:t>
+      </w:r>
+      <w:r>
+        <w:rPr>
+          <w:noProof/>
+          <w:u w:val="single"/>
+        </w:rPr>
+        <w:t xml:space="preserve">fai </w:t>
+      </w:r>
+      <w:r>
+        <w:rPr>
+          <w:noProof/>
+          <w:u w:val="single"/>
+        </w:rPr>
+        <w:t>ordine</w:t>
+      </w:r>
+    </w:p>
+    <w:p>
+      <w:pPr>
+        <w:rPr>
+          <w:noProof/>
+        </w:rPr>
+      </w:pPr>
+      <w:r>
+        <w:rPr>
+          <w:noProof/>
+        </w:rPr>
+        <w:t>L’ordine permette di effettuare la procedura di checkout in cui verranno richiesti all’utente alcuni dati</w:t>
+      </w:r>
+      <w:r>
+        <w:rPr>
+          <w:noProof/>
+        </w:rPr>
+        <w:t>.</w:t>
+      </w:r>
+    </w:p>
+    <w:p>
+      <w:pPr>
+        <w:rPr>
+          <w:noProof/>
+        </w:rPr>
+      </w:pPr>
+      <w:r>
+        <w:rPr>
+          <w:noProof/>
+        </w:rPr>
+        <w:t xml:space="preserve">Nel caso in cui sia presente la possibilità di spedizione, </w:t>
+      </w:r>
+      <w:r>
+        <w:rPr>
+          <w:noProof/>
+        </w:rPr>
+        <w:t>all’ute</w:t>
+      </w:r>
+      <w:r>
+        <w:rPr>
+          <w:noProof/>
+        </w:rPr>
+        <w:t>n</w:t>
+      </w:r>
+      <w:r>
+        <w:rPr>
+          <w:noProof/>
+        </w:rPr>
+        <w:t xml:space="preserve">te verrà richeisto l’indirizzo di spedizione il quale verrà convalidato </w:t>
+      </w:r>
+      <w:r>
+        <w:rPr>
+          <w:noProof/>
+        </w:rPr>
+        <w:t>dalle API di Google Maps</w:t>
+      </w:r>
+      <w:r>
+        <w:rPr>
+          <w:noProof/>
+        </w:rPr>
+        <w:t xml:space="preserve">. </w:t>
+      </w:r>
+      <w:r>
+        <w:rPr>
+          <w:noProof/>
+        </w:rPr>
+        <w:t xml:space="preserve"> Una volda convalidato, l’indirizzo viene indicato al servizio esterno di spedizione Shippo tramite apposite API.</w:t>
+      </w:r>
+    </w:p>
+    <w:p>
+      <w:pPr>
+        <w:rPr>
+          <w:noProof/>
+        </w:rPr>
+      </w:pPr>
+      <w:r>
+        <w:rPr>
+          <w:noProof/>
+        </w:rPr>
+        <w:t xml:space="preserve">Infine, </w:t>
+      </w:r>
+      <w:r>
+        <w:rPr>
+          <w:noProof/>
+        </w:rPr>
+        <w:t>il pagamento avviene tramite l’utilizzo sempre di API terze.</w:t>
+      </w:r>
+    </w:p>
+    <w:p>
+      <w:pPr>
+        <w:rPr>
+          <w:noProof/>
+        </w:rPr>
+      </w:pPr>
+      <w:r>
+        <w:rPr>
+          <w:noProof/>
+        </w:rPr>
+        <w:t>Queste API fanno riferimento al RNF – 5.</w:t>
+      </w:r>
+    </w:p>
+    <w:p>
+      <w:pPr>
+        <w:rPr>
+          <w:noProof/>
+          <w:u w:val="single"/>
+        </w:rPr>
+      </w:pPr>
+      <w:r>
+        <w:rPr>
+          <w:noProof/>
+          <w:u w:val="single"/>
+        </w:rPr>
+        <w:t xml:space="preserve">Interfaccia </w:t>
+      </w:r>
+      <w:r>
+        <w:rPr>
+          <w:noProof/>
+          <w:u w:val="single"/>
+        </w:rPr>
+        <w:t>richiesta</w:t>
+      </w:r>
+      <w:r>
+        <w:rPr>
+          <w:noProof/>
+          <w:u w:val="single"/>
+        </w:rPr>
+        <w:t xml:space="preserve"> – selezione annuncio</w:t>
+      </w:r>
+    </w:p>
+    <w:p>
+      <w:pPr>
+        <w:rPr>
+          <w:noProof/>
+        </w:rPr>
+      </w:pPr>
+      <w:r>
+        <w:rPr>
+          <w:noProof/>
+        </w:rPr>
+        <w:t>L’utente per poter visualizzare la descrizione dell’annuncio</w:t>
+      </w:r>
+      <w:r>
+        <w:rPr>
+          <w:noProof/>
+        </w:rPr>
+        <w:t xml:space="preserve"> deve poter selezionare l’annuncio direttamente dal carrello</w:t>
+      </w:r>
+      <w:r>
+        <w:rPr>
+          <w:noProof/>
+        </w:rPr>
+        <w:t>.</w:t>
+      </w:r>
+    </w:p>
+    <w:p/>
+    <w:p>
+      <w:r>
+        <w:t>4.1.2 Gestione autenticazione</w:t>
+      </w:r>
+    </w:p>
+    <w:p>
+      <w:r>
+        <w:rPr>
+          <w:u w:val="single"/>
+        </w:rPr>
+        <w:t>Descrizione</w:t>
+      </w:r>
+      <w:r>
+        <w:t>: il componente si occupa dell</w:t>
+      </w:r>
+      <w:r>
+        <w:t>a</w:t>
+      </w:r>
+      <w:r>
+        <w:t xml:space="preserve"> funzionalità di autenticazione</w:t>
+      </w:r>
+      <w:r>
+        <w:t>.</w:t>
+      </w:r>
+    </w:p>
+    <w:p>
+      <w:r>
+        <w:rPr>
+          <w:u w:val="single"/>
+        </w:rPr>
+        <w:t>Interfaccia richiesta – credenziali</w:t>
+      </w:r>
+    </w:p>
+    <w:p>
+      <w:r>
+        <w:t xml:space="preserve">Le credenziali includono </w:t>
+      </w:r>
+      <w:r>
+        <w:t xml:space="preserve">username o </w:t>
+      </w:r>
+      <w:r>
+        <w:t>e-mail</w:t>
+      </w:r>
+      <w:r>
+        <w:t xml:space="preserve"> e password e sono richieste all’utente per la </w:t>
+      </w:r>
+      <w:r>
+        <w:t>convalida sul sistema.</w:t>
+      </w:r>
+    </w:p>
+    <w:p>
+      <w:r>
+        <w:t xml:space="preserve">Una volta inserite le credenziali, il componente effettua la convalida delle credenziali </w:t>
+      </w:r>
+      <w:r>
+        <w:t>permettendo o negando l’accesso all’utente.</w:t>
+      </w:r>
+    </w:p>
+    <w:p/>
+    <w:p>
+      <w:r>
+        <w:t>4.1.3 Registrazione</w:t>
+      </w:r>
+    </w:p>
+    <w:p>
+      <w:r>
+        <w:rPr>
+          <w:u w:val="single"/>
+        </w:rPr>
+        <w:t>Descrizione</w:t>
+      </w:r>
+      <w:r>
+        <w:t>: il componente si occupa della funzionalità di regist</w:t>
+      </w:r>
+      <w:r>
+        <w:t>razione.</w:t>
+      </w:r>
+    </w:p>
+    <w:p>
+      <w:r>
+        <w:rPr>
+          <w:u w:val="single"/>
+        </w:rPr>
+        <w:t>Interfaccia richiesta – credenziali</w:t>
+      </w:r>
+    </w:p>
+    <w:p>
+      <w:r>
+        <w:t xml:space="preserve">Le credenziali richieste </w:t>
+      </w:r>
+      <w:r>
+        <w:t xml:space="preserve">all’utente sono </w:t>
+      </w:r>
+      <w:r>
+        <w:t>nome, cognome</w:t>
+      </w:r>
+      <w:r>
+        <w:t xml:space="preserve">, </w:t>
+      </w:r>
+      <w:r>
+        <w:t>e-mail</w:t>
+      </w:r>
+      <w:r>
+        <w:t>, username</w:t>
+      </w:r>
+      <w:r>
+        <w:t>,</w:t>
+      </w:r>
+      <w:r>
+        <w:t xml:space="preserve"> etc.</w:t>
+      </w:r>
+    </w:p>
+    <w:p>
+      <w:r>
+        <w:t>Non tutte le credenziali sono obbligatorie</w:t>
+      </w:r>
+      <w:r>
+        <w:t xml:space="preserve"> </w:t>
+      </w:r>
+      <w:r>
+        <w:t xml:space="preserve">in quanto un utente può decidere </w:t>
+      </w:r>
+      <w:r>
+        <w:t>di non sbloccare tutte le funzionalità come indicato nel RF – 1.</w:t>
+      </w:r>
+    </w:p>
+    <w:p>
+      <w:r>
+        <w:t xml:space="preserve">Una volta inserite le credenziali, il componente effettua la convalida delle credenziali permettendo o negando </w:t>
+      </w:r>
+      <w:r>
+        <w:t>la registrazione dell’utente</w:t>
+      </w:r>
+      <w:r>
+        <w:t>.</w:t>
+      </w:r>
+    </w:p>
+    <w:p/>
+    <w:p>
+      <w:r>
+        <w:lastRenderedPageBreak/>
+        <w:t>4.1.4 Gestione profilo</w:t>
+      </w:r>
+    </w:p>
+    <w:p/>
+    <w:p>
+      <w:pPr>
+        <w:rPr>
+          <w:noProof/>
+        </w:rPr>
+      </w:pPr>
+      <w:r>
+        <w:rPr>
+          <w:noProof/>
+        </w:rPr>
+        <w:t>CONTINUARE CON TUTTI I COMPONENTI</w:t>
+      </w:r>
+      <w:r>
+        <w:rPr>
+          <w:noProof/>
+        </w:rPr>
+        <w:t xml:space="preserve"> E </w:t>
+      </w:r>
+      <w:r>
+        <w:rPr>
+          <w:noProof/>
+        </w:rPr>
+        <w:t>FARE CHECK DIAGRAMMA DEI COMPONENTI</w:t>
+      </w:r>
+    </w:p>
+    <w:p/>
     <w:sectPr>
       <w:pgSz w:w="11906" w:h="16838"/>
       <w:pgMar w:top="1417" w:right="1134" w:bottom="1134" w:left="1134" w:header="708" w:footer="708" w:gutter="0"/>
@@ -12662,6 +14636,92 @@
     </w:lvl>
   </w:abstractNum>
   <w:abstractNum w:abstractNumId="2" w15:restartNumberingAfterBreak="0">
+    <w:nsid w:val="13763E6E"/>
+    <w:multiLevelType w:val="multilevel"/>
+    <w:tmpl w:val="0410001F"/>
+    <w:lvl w:ilvl="0">
+      <w:start w:val="1"/>
+      <w:numFmt w:val="decimal"/>
+      <w:lvlText w:val="%1."/>
+      <w:lvlJc w:val="left"/>
+      <w:pPr>
+        <w:ind w:left="360" w:hanging="360"/>
+      </w:pPr>
+    </w:lvl>
+    <w:lvl w:ilvl="1">
+      <w:start w:val="1"/>
+      <w:numFmt w:val="decimal"/>
+      <w:lvlText w:val="%1.%2."/>
+      <w:lvlJc w:val="left"/>
+      <w:pPr>
+        <w:ind w:left="792" w:hanging="432"/>
+      </w:pPr>
+    </w:lvl>
+    <w:lvl w:ilvl="2">
+      <w:start w:val="1"/>
+      <w:numFmt w:val="decimal"/>
+      <w:lvlText w:val="%1.%2.%3."/>
+      <w:lvlJc w:val="left"/>
+      <w:pPr>
+        <w:ind w:left="1224" w:hanging="504"/>
+      </w:pPr>
+    </w:lvl>
+    <w:lvl w:ilvl="3">
+      <w:start w:val="1"/>
+      <w:numFmt w:val="decimal"/>
+      <w:lvlText w:val="%1.%2.%3.%4."/>
+      <w:lvlJc w:val="left"/>
+      <w:pPr>
+        <w:ind w:left="1728" w:hanging="648"/>
+      </w:pPr>
+    </w:lvl>
+    <w:lvl w:ilvl="4">
+      <w:start w:val="1"/>
+      <w:numFmt w:val="decimal"/>
+      <w:lvlText w:val="%1.%2.%3.%4.%5."/>
+      <w:lvlJc w:val="left"/>
+      <w:pPr>
+        <w:ind w:left="2232" w:hanging="792"/>
+      </w:pPr>
+    </w:lvl>
+    <w:lvl w:ilvl="5">
+      <w:start w:val="1"/>
+      <w:numFmt w:val="decimal"/>
+      <w:lvlText w:val="%1.%2.%3.%4.%5.%6."/>
+      <w:lvlJc w:val="left"/>
+      <w:pPr>
+        <w:ind w:left="2736" w:hanging="936"/>
+      </w:pPr>
+    </w:lvl>
+    <w:lvl w:ilvl="6">
+      <w:start w:val="1"/>
+      <w:numFmt w:val="decimal"/>
+      <w:lvlText w:val="%1.%2.%3.%4.%5.%6.%7."/>
+      <w:lvlJc w:val="left"/>
+      <w:pPr>
+        <w:ind w:left="3240" w:hanging="1080"/>
+      </w:pPr>
+    </w:lvl>
+    <w:lvl w:ilvl="7">
+      <w:start w:val="1"/>
+      <w:numFmt w:val="decimal"/>
+      <w:lvlText w:val="%1.%2.%3.%4.%5.%6.%7.%8."/>
+      <w:lvlJc w:val="left"/>
+      <w:pPr>
+        <w:ind w:left="3744" w:hanging="1224"/>
+      </w:pPr>
+    </w:lvl>
+    <w:lvl w:ilvl="8">
+      <w:start w:val="1"/>
+      <w:numFmt w:val="decimal"/>
+      <w:lvlText w:val="%1.%2.%3.%4.%5.%6.%7.%8.%9."/>
+      <w:lvlJc w:val="left"/>
+      <w:pPr>
+        <w:ind w:left="4320" w:hanging="1440"/>
+      </w:pPr>
+    </w:lvl>
+  </w:abstractNum>
+  <w:abstractNum w:abstractNumId="3" w15:restartNumberingAfterBreak="0">
     <w:nsid w:val="14860B0B"/>
     <w:multiLevelType w:val="hybridMultilevel"/>
     <w:tmpl w:val="AC582EF6"/>
@@ -12747,7 +14807,7 @@
       </w:pPr>
     </w:lvl>
   </w:abstractNum>
-  <w:abstractNum w:abstractNumId="3" w15:restartNumberingAfterBreak="0">
+  <w:abstractNum w:abstractNumId="4" w15:restartNumberingAfterBreak="0">
     <w:nsid w:val="25DC282A"/>
     <w:multiLevelType w:val="hybridMultilevel"/>
     <w:tmpl w:val="29FC23C0"/>
@@ -12833,7 +14893,7 @@
       </w:pPr>
     </w:lvl>
   </w:abstractNum>
-  <w:abstractNum w:abstractNumId="4" w15:restartNumberingAfterBreak="0">
+  <w:abstractNum w:abstractNumId="5" w15:restartNumberingAfterBreak="0">
     <w:nsid w:val="289D4CAB"/>
     <w:multiLevelType w:val="hybridMultilevel"/>
     <w:tmpl w:val="284C5BDA"/>
@@ -12919,7 +14979,120 @@
       </w:pPr>
     </w:lvl>
   </w:abstractNum>
-  <w:abstractNum w:abstractNumId="5" w15:restartNumberingAfterBreak="0">
+  <w:abstractNum w:abstractNumId="6" w15:restartNumberingAfterBreak="0">
+    <w:nsid w:val="2DF07DCF"/>
+    <w:multiLevelType w:val="multilevel"/>
+    <w:tmpl w:val="26C2571C"/>
+    <w:lvl w:ilvl="0">
+      <w:start w:val="1"/>
+      <w:numFmt w:val="decimal"/>
+      <w:lvlText w:val="%1."/>
+      <w:lvlJc w:val="left"/>
+      <w:pPr>
+        <w:ind w:left="1068" w:hanging="360"/>
+      </w:pPr>
+      <w:rPr>
+        <w:rFonts w:hint="default"/>
+      </w:rPr>
+    </w:lvl>
+    <w:lvl w:ilvl="1">
+      <w:start w:val="1"/>
+      <w:numFmt w:val="decimal"/>
+      <w:lvlText w:val="%1.%2."/>
+      <w:lvlJc w:val="left"/>
+      <w:pPr>
+        <w:ind w:left="1500" w:hanging="432"/>
+      </w:pPr>
+      <w:rPr>
+        <w:rFonts w:hint="default"/>
+      </w:rPr>
+    </w:lvl>
+    <w:lvl w:ilvl="2">
+      <w:start w:val="1"/>
+      <w:numFmt w:val="decimal"/>
+      <w:lvlText w:val="%1.%2.%3."/>
+      <w:lvlJc w:val="left"/>
+      <w:pPr>
+        <w:ind w:left="1932" w:hanging="504"/>
+      </w:pPr>
+      <w:rPr>
+        <w:rFonts w:hint="default"/>
+      </w:rPr>
+    </w:lvl>
+    <w:lvl w:ilvl="3">
+      <w:start w:val="1"/>
+      <w:numFmt w:val="none"/>
+      <w:lvlText w:val="4.1.1"/>
+      <w:lvlJc w:val="left"/>
+      <w:pPr>
+        <w:ind w:left="2436" w:hanging="648"/>
+      </w:pPr>
+      <w:rPr>
+        <w:rFonts w:hint="default"/>
+      </w:rPr>
+    </w:lvl>
+    <w:lvl w:ilvl="4">
+      <w:start w:val="1"/>
+      <w:numFmt w:val="decimal"/>
+      <w:lvlText w:val="%1.%2.%3.%4.%5."/>
+      <w:lvlJc w:val="left"/>
+      <w:pPr>
+        <w:ind w:left="2940" w:hanging="792"/>
+      </w:pPr>
+      <w:rPr>
+        <w:rFonts w:hint="default"/>
+      </w:rPr>
+    </w:lvl>
+    <w:lvl w:ilvl="5">
+      <w:start w:val="1"/>
+      <w:numFmt w:val="decimal"/>
+      <w:lvlText w:val="%1.%2.%3.%4.%5.%6."/>
+      <w:lvlJc w:val="left"/>
+      <w:pPr>
+        <w:ind w:left="3444" w:hanging="936"/>
+      </w:pPr>
+      <w:rPr>
+        <w:rFonts w:hint="default"/>
+      </w:rPr>
+    </w:lvl>
+    <w:lvl w:ilvl="6">
+      <w:start w:val="1"/>
+      <w:numFmt w:val="decimal"/>
+      <w:lvlText w:val="%1.%2.%3.%4.%5.%6.%7."/>
+      <w:lvlJc w:val="left"/>
+      <w:pPr>
+        <w:ind w:left="3948" w:hanging="1080"/>
+      </w:pPr>
+      <w:rPr>
+        <w:rFonts w:hint="default"/>
+      </w:rPr>
+    </w:lvl>
+    <w:lvl w:ilvl="7">
+      <w:start w:val="1"/>
+      <w:numFmt w:val="decimal"/>
+      <w:lvlText w:val="%1.%2.%3.%4.%5.%6.%7.%8."/>
+      <w:lvlJc w:val="left"/>
+      <w:pPr>
+        <w:ind w:left="4452" w:hanging="1224"/>
+      </w:pPr>
+      <w:rPr>
+        <w:rFonts w:hint="default"/>
+      </w:rPr>
+    </w:lvl>
+    <w:lvl w:ilvl="8">
+      <w:start w:val="1"/>
+      <w:numFmt w:val="decimal"/>
+      <w:lvlText w:val="%1.%2.%3.%4.%5.%6.%7.%8.%9."/>
+      <w:lvlJc w:val="left"/>
+      <w:pPr>
+        <w:ind w:left="5028" w:hanging="1440"/>
+      </w:pPr>
+      <w:rPr>
+        <w:rFonts w:hint="default"/>
+      </w:rPr>
+    </w:lvl>
+  </w:abstractNum>
+  <w:abstractNum w:abstractNumId="7" w15:restartNumberingAfterBreak="0">
     <w:nsid w:val="2F806CB1"/>
     <w:multiLevelType w:val="multilevel"/>
     <w:tmpl w:val="F89E5568"/>
@@ -13037,7 +15210,7 @@
       </w:rPr>
     </w:lvl>
   </w:abstractNum>
-  <w:abstractNum w:abstractNumId="6" w15:restartNumberingAfterBreak="0">
+  <w:abstractNum w:abstractNumId="8" w15:restartNumberingAfterBreak="0">
     <w:nsid w:val="461E364A"/>
     <w:multiLevelType w:val="hybridMultilevel"/>
     <w:tmpl w:val="FE20B1F8"/>
@@ -13126,7 +15299,7 @@
       </w:pPr>
     </w:lvl>
   </w:abstractNum>
-  <w:abstractNum w:abstractNumId="7" w15:restartNumberingAfterBreak="0">
+  <w:abstractNum w:abstractNumId="9" w15:restartNumberingAfterBreak="0">
     <w:nsid w:val="4DD65824"/>
     <w:multiLevelType w:val="hybridMultilevel"/>
     <w:tmpl w:val="2FBCA1FC"/>
@@ -13212,7 +15385,7 @@
       </w:pPr>
     </w:lvl>
   </w:abstractNum>
-  <w:abstractNum w:abstractNumId="8" w15:restartNumberingAfterBreak="0">
+  <w:abstractNum w:abstractNumId="10" w15:restartNumberingAfterBreak="0">
     <w:nsid w:val="6D023645"/>
     <w:multiLevelType w:val="hybridMultilevel"/>
     <w:tmpl w:val="712C3260"/>
@@ -13298,7 +15471,7 @@
       </w:pPr>
     </w:lvl>
   </w:abstractNum>
-  <w:abstractNum w:abstractNumId="9" w15:restartNumberingAfterBreak="0">
+  <w:abstractNum w:abstractNumId="11" w15:restartNumberingAfterBreak="0">
     <w:nsid w:val="6D4F38DC"/>
     <w:multiLevelType w:val="hybridMultilevel"/>
     <w:tmpl w:val="B5FAF0E6"/>
@@ -13384,11 +15557,11 @@
       </w:pPr>
     </w:lvl>
   </w:abstractNum>
-  <w:abstractNum w:abstractNumId="10" w15:restartNumberingAfterBreak="0">
+  <w:abstractNum w:abstractNumId="12" w15:restartNumberingAfterBreak="0">
     <w:nsid w:val="75ED477A"/>
-    <w:multiLevelType w:val="hybridMultilevel"/>
-    <w:tmpl w:val="1E121298"/>
-    <w:lvl w:ilvl="0" w:tplc="0410000F">
+    <w:multiLevelType w:val="multilevel"/>
+    <w:tmpl w:val="F9E0A176"/>
+    <w:lvl w:ilvl="0">
       <w:start w:val="1"/>
       <w:numFmt w:val="decimal"/>
       <w:lvlText w:val="%1."/>
@@ -13397,80 +15570,112 @@
         <w:ind w:left="720" w:hanging="360"/>
       </w:pPr>
     </w:lvl>
-    <w:lvl w:ilvl="1" w:tplc="04100019" w:tentative="1">
-      <w:start w:val="1"/>
-      <w:numFmt w:val="lowerLetter"/>
-      <w:lvlText w:val="%2."/>
-      <w:lvlJc w:val="left"/>
-      <w:pPr>
-        <w:ind w:left="1440" w:hanging="360"/>
-      </w:pPr>
-    </w:lvl>
-    <w:lvl w:ilvl="2" w:tplc="0410001B" w:tentative="1">
-      <w:start w:val="1"/>
-      <w:numFmt w:val="lowerRoman"/>
-      <w:lvlText w:val="%3."/>
-      <w:lvlJc w:val="right"/>
-      <w:pPr>
-        <w:ind w:left="2160" w:hanging="180"/>
-      </w:pPr>
-    </w:lvl>
-    <w:lvl w:ilvl="3" w:tplc="0410000F" w:tentative="1">
+    <w:lvl w:ilvl="1">
       <w:start w:val="1"/>
       <w:numFmt w:val="decimal"/>
-      <w:lvlText w:val="%4."/>
+      <w:isLgl/>
+      <w:lvlText w:val="%1.%2"/>
       <w:lvlJc w:val="left"/>
       <w:pPr>
-        <w:ind w:left="2880" w:hanging="360"/>
-      </w:pPr>
+        <w:ind w:left="810" w:hanging="450"/>
+      </w:pPr>
+      <w:rPr>
+        <w:rFonts w:hint="default"/>
+      </w:rPr>
     </w:lvl>
-    <w:lvl w:ilvl="4" w:tplc="04100019" w:tentative="1">
-      <w:start w:val="1"/>
-      <w:numFmt w:val="lowerLetter"/>
-      <w:lvlText w:val="%5."/>
-      <w:lvlJc w:val="left"/>
-      <w:pPr>
-        <w:ind w:left="3600" w:hanging="360"/>
-      </w:pPr>
-    </w:lvl>
-    <w:lvl w:ilvl="5" w:tplc="0410001B" w:tentative="1">
-      <w:start w:val="1"/>
-      <w:numFmt w:val="lowerRoman"/>
-      <w:lvlText w:val="%6."/>
-      <w:lvlJc w:val="right"/>
-      <w:pPr>
-        <w:ind w:left="4320" w:hanging="180"/>
-      </w:pPr>
-    </w:lvl>
-    <w:lvl w:ilvl="6" w:tplc="0410000F" w:tentative="1">
+    <w:lvl w:ilvl="2">
       <w:start w:val="1"/>
       <w:numFmt w:val="decimal"/>
-      <w:lvlText w:val="%7."/>
+      <w:isLgl/>
+      <w:lvlText w:val="%1.%2.%3"/>
       <w:lvlJc w:val="left"/>
       <w:pPr>
-        <w:ind w:left="5040" w:hanging="360"/>
-      </w:pPr>
+        <w:ind w:left="1080" w:hanging="720"/>
+      </w:pPr>
+      <w:rPr>
+        <w:rFonts w:hint="default"/>
+      </w:rPr>
     </w:lvl>
-    <w:lvl w:ilvl="7" w:tplc="04100019" w:tentative="1">
+    <w:lvl w:ilvl="3">
       <w:start w:val="1"/>
-      <w:numFmt w:val="lowerLetter"/>
-      <w:lvlText w:val="%8."/>
+      <w:numFmt w:val="decimal"/>
+      <w:isLgl/>
+      <w:lvlText w:val="%1.%2.%3.%4"/>
       <w:lvlJc w:val="left"/>
       <w:pPr>
-        <w:ind w:left="5760" w:hanging="360"/>
-      </w:pPr>
+        <w:ind w:left="1080" w:hanging="720"/>
+      </w:pPr>
+      <w:rPr>
+        <w:rFonts w:hint="default"/>
+      </w:rPr>
     </w:lvl>
-    <w:lvl w:ilvl="8" w:tplc="0410001B" w:tentative="1">
+    <w:lvl w:ilvl="4">
       <w:start w:val="1"/>
-      <w:numFmt w:val="lowerRoman"/>
-      <w:lvlText w:val="%9."/>
-      <w:lvlJc w:val="right"/>
-      <w:pPr>
-        <w:ind w:left="6480" w:hanging="180"/>
-      </w:pPr>
+      <w:numFmt w:val="decimal"/>
+      <w:isLgl/>
+      <w:lvlText w:val="%1.%2.%3.%4.%5"/>
+      <w:lvlJc w:val="left"/>
+      <w:pPr>
+        <w:ind w:left="1440" w:hanging="1080"/>
+      </w:pPr>
+      <w:rPr>
+        <w:rFonts w:hint="default"/>
+      </w:rPr>
+    </w:lvl>
+    <w:lvl w:ilvl="5">
+      <w:start w:val="1"/>
+      <w:numFmt w:val="decimal"/>
+      <w:isLgl/>
+      <w:lvlText w:val="%1.%2.%3.%4.%5.%6"/>
+      <w:lvlJc w:val="left"/>
+      <w:pPr>
+        <w:ind w:left="1440" w:hanging="1080"/>
+      </w:pPr>
+      <w:rPr>
+        <w:rFonts w:hint="default"/>
+      </w:rPr>
+    </w:lvl>
+    <w:lvl w:ilvl="6">
+      <w:start w:val="1"/>
+      <w:numFmt w:val="decimal"/>
+      <w:isLgl/>
+      <w:lvlText w:val="%1.%2.%3.%4.%5.%6.%7"/>
+      <w:lvlJc w:val="left"/>
+      <w:pPr>
+        <w:ind w:left="1800" w:hanging="1440"/>
+      </w:pPr>
+      <w:rPr>
+        <w:rFonts w:hint="default"/>
+      </w:rPr>
+    </w:lvl>
+    <w:lvl w:ilvl="7">
+      <w:start w:val="1"/>
+      <w:numFmt w:val="decimal"/>
+      <w:isLgl/>
+      <w:lvlText w:val="%1.%2.%3.%4.%5.%6.%7.%8"/>
+      <w:lvlJc w:val="left"/>
+      <w:pPr>
+        <w:ind w:left="1800" w:hanging="1440"/>
+      </w:pPr>
+      <w:rPr>
+        <w:rFonts w:hint="default"/>
+      </w:rPr>
+    </w:lvl>
+    <w:lvl w:ilvl="8">
+      <w:start w:val="1"/>
+      <w:numFmt w:val="decimal"/>
+      <w:isLgl/>
+      <w:lvlText w:val="%1.%2.%3.%4.%5.%6.%7.%8.%9"/>
+      <w:lvlJc w:val="left"/>
+      <w:pPr>
+        <w:ind w:left="1800" w:hanging="1440"/>
+      </w:pPr>
+      <w:rPr>
+        <w:rFonts w:hint="default"/>
+      </w:rPr>
     </w:lvl>
   </w:abstractNum>
-  <w:abstractNum w:abstractNumId="11" w15:restartNumberingAfterBreak="0">
+  <w:abstractNum w:abstractNumId="13" w15:restartNumberingAfterBreak="0">
     <w:nsid w:val="7E571B56"/>
     <w:multiLevelType w:val="multilevel"/>
     <w:tmpl w:val="BC048F32"/>
@@ -13585,7 +15790,7 @@
       </w:rPr>
     </w:lvl>
   </w:abstractNum>
-  <w:abstractNum w:abstractNumId="12" w15:restartNumberingAfterBreak="0">
+  <w:abstractNum w:abstractNumId="14" w15:restartNumberingAfterBreak="0">
     <w:nsid w:val="7FF76E93"/>
     <w:multiLevelType w:val="hybridMultilevel"/>
     <w:tmpl w:val="1E121298"/>
@@ -13672,10 +15877,10 @@
     </w:lvl>
   </w:abstractNum>
   <w:num w:numId="1" w16cid:durableId="822166379">
-    <w:abstractNumId w:val="4"/>
+    <w:abstractNumId w:val="5"/>
   </w:num>
   <w:num w:numId="2" w16cid:durableId="1976569379">
-    <w:abstractNumId w:val="11"/>
+    <w:abstractNumId w:val="13"/>
     <w:lvlOverride w:ilvl="0">
       <w:startOverride w:val="1"/>
     </w:lvlOverride>
@@ -13705,40 +15910,46 @@
     </w:lvlOverride>
   </w:num>
   <w:num w:numId="3" w16cid:durableId="719599864">
-    <w:abstractNumId w:val="8"/>
+    <w:abstractNumId w:val="10"/>
   </w:num>
   <w:num w:numId="4" w16cid:durableId="798839982">
+    <w:abstractNumId w:val="9"/>
+  </w:num>
+  <w:num w:numId="5" w16cid:durableId="1767000456">
+    <w:abstractNumId w:val="3"/>
+  </w:num>
+  <w:num w:numId="6" w16cid:durableId="888882464">
     <w:abstractNumId w:val="7"/>
   </w:num>
-  <w:num w:numId="5" w16cid:durableId="1767000456">
-    <w:abstractNumId w:val="2"/>
-  </w:num>
-  <w:num w:numId="6" w16cid:durableId="888882464">
-    <w:abstractNumId w:val="5"/>
-  </w:num>
   <w:num w:numId="7" w16cid:durableId="597102932">
-    <w:abstractNumId w:val="3"/>
+    <w:abstractNumId w:val="4"/>
   </w:num>
   <w:num w:numId="8" w16cid:durableId="1975713977">
-    <w:abstractNumId w:val="10"/>
+    <w:abstractNumId w:val="12"/>
   </w:num>
   <w:num w:numId="9" w16cid:durableId="1690712994">
-    <w:abstractNumId w:val="9"/>
+    <w:abstractNumId w:val="11"/>
   </w:num>
   <w:num w:numId="10" w16cid:durableId="333923916">
     <w:abstractNumId w:val="1"/>
   </w:num>
   <w:num w:numId="11" w16cid:durableId="1621954038">
-    <w:abstractNumId w:val="6"/>
+    <w:abstractNumId w:val="8"/>
   </w:num>
   <w:num w:numId="12" w16cid:durableId="554437441">
-    <w:abstractNumId w:val="11"/>
+    <w:abstractNumId w:val="13"/>
   </w:num>
   <w:num w:numId="13" w16cid:durableId="1693528403">
     <w:abstractNumId w:val="0"/>
   </w:num>
   <w:num w:numId="14" w16cid:durableId="1456144645">
-    <w:abstractNumId w:val="12"/>
+    <w:abstractNumId w:val="14"/>
+  </w:num>
+  <w:num w:numId="15" w16cid:durableId="1112439476">
+    <w:abstractNumId w:val="2"/>
+  </w:num>
+  <w:num w:numId="16" w16cid:durableId="853038460">
+    <w:abstractNumId w:val="6"/>
   </w:num>
 </w:numbering>
 </file>

</xml_diff>

<commit_message>
aggiunti descrizione componenti ed interfacce componenti
</commit_message>
<xml_diff>
--- a/D2/D2.docx
+++ b/D2/D2.docx
@@ -13876,9 +13876,9 @@
           <w:noProof/>
         </w:rPr>
         <w:drawing>
-          <wp:inline distT="0" distB="0" distL="0" distR="0" wp14:anchorId="752273F2" wp14:editId="7FFB9EAC">
-            <wp:extent cx="5707079" cy="4391025"/>
-            <wp:effectExtent l="19050" t="19050" r="27305" b="9525"/>
+          <wp:inline distT="0" distB="0" distL="0" distR="0" wp14:anchorId="752273F2" wp14:editId="6F507D3F">
+            <wp:extent cx="5652886" cy="4370453"/>
+            <wp:effectExtent l="19050" t="19050" r="24130" b="11430"/>
             <wp:docPr id="19" name="Immagine 19"/>
             <wp:cNvGraphicFramePr>
               <a:graphicFrameLocks xmlns:a="http://schemas.openxmlformats.org/drawingml/2006/main" noChangeAspect="1"/>
@@ -13907,7 +13907,7 @@
                   <pic:spPr bwMode="auto">
                     <a:xfrm>
                       <a:off x="0" y="0"/>
-                      <a:ext cx="5707079" cy="4391025"/>
+                      <a:ext cx="5652886" cy="4370453"/>
                     </a:xfrm>
                     <a:prstGeom prst="rect">
                       <a:avLst/>
@@ -13928,16 +13928,12 @@
     </w:p>
     <w:p>
       <w:pPr>
-        <w:rPr>
-          <w:noProof/>
-        </w:rPr>
-      </w:pPr>
-    </w:p>
-    <w:p>
-      <w:pPr>
-        <w:rPr>
-          <w:noProof/>
-        </w:rPr>
+        <w:jc w:val="center"/>
+      </w:pPr>
+    </w:p>
+    <w:p>
+      <w:pPr>
+        <w:jc w:val="center"/>
       </w:pPr>
     </w:p>
     <w:p>
@@ -14003,254 +13999,296 @@
           <w:noProof/>
           <w:u w:val="single"/>
         </w:rPr>
-        <w:t xml:space="preserve">Interfaccia richiesta - </w:t>
+        <w:t xml:space="preserve">Interfaccia </w:t>
       </w:r>
       <w:r>
         <w:rPr>
           <w:noProof/>
           <w:u w:val="single"/>
         </w:rPr>
-        <w:t xml:space="preserve"> </w:t>
+        <w:t>fornita</w:t>
       </w:r>
       <w:r>
         <w:rPr>
           <w:noProof/>
           <w:u w:val="single"/>
         </w:rPr>
-        <w:t>mostra carrello</w:t>
-      </w:r>
-    </w:p>
-    <w:p>
-      <w:pPr>
-        <w:rPr>
-          <w:noProof/>
-        </w:rPr>
-      </w:pPr>
-      <w:r>
-        <w:rPr>
-          <w:noProof/>
-        </w:rPr>
-        <w:t>Gli articoli inseriti nel carrello vengono visualizzati tramite una lista all’utente.</w:t>
-      </w:r>
-    </w:p>
-    <w:p>
-      <w:pPr>
+        <w:t xml:space="preserve"> - </w:t>
+      </w:r>
+      <w:r>
         <w:rPr>
           <w:noProof/>
           <w:u w:val="single"/>
         </w:rPr>
-      </w:pPr>
+        <w:t xml:space="preserve"> </w:t>
+      </w:r>
       <w:r>
         <w:rPr>
           <w:noProof/>
           <w:u w:val="single"/>
         </w:rPr>
-        <w:t xml:space="preserve">Interfaccia richiesta </w:t>
-      </w:r>
-      <w:r>
+        <w:t>mostra carrello</w:t>
+      </w:r>
+    </w:p>
+    <w:p>
+      <w:pPr>
+        <w:rPr>
+          <w:noProof/>
+        </w:rPr>
+      </w:pPr>
+      <w:r>
+        <w:rPr>
+          <w:noProof/>
+        </w:rPr>
+        <w:t>Gli articoli inseriti nel carrello vengono visualizzati tramite una lista all’utente.</w:t>
+      </w:r>
+    </w:p>
+    <w:p>
+      <w:pPr>
         <w:rPr>
           <w:noProof/>
           <w:u w:val="single"/>
         </w:rPr>
-        <w:t>–</w:t>
-      </w:r>
+      </w:pPr>
       <w:r>
         <w:rPr>
           <w:noProof/>
           <w:u w:val="single"/>
         </w:rPr>
-        <w:t xml:space="preserve"> modifica</w:t>
+        <w:t xml:space="preserve">Interfaccia </w:t>
       </w:r>
       <w:r>
         <w:rPr>
           <w:noProof/>
           <w:u w:val="single"/>
         </w:rPr>
-        <w:t xml:space="preserve"> carrello</w:t>
-      </w:r>
-    </w:p>
-    <w:p>
-      <w:pPr>
-        <w:rPr>
-          <w:noProof/>
-        </w:rPr>
-      </w:pPr>
-      <w:r>
-        <w:rPr>
-          <w:noProof/>
-        </w:rPr>
-        <w:t>Per ogni articolo è possibile modificare la quantità e/o rimuoverlo dal carrello.</w:t>
-      </w:r>
-    </w:p>
-    <w:p>
-      <w:pPr>
+        <w:t>fornita</w:t>
+      </w:r>
+      <w:r>
         <w:rPr>
           <w:noProof/>
           <w:u w:val="single"/>
         </w:rPr>
-      </w:pPr>
+        <w:t xml:space="preserve"> </w:t>
+      </w:r>
       <w:r>
         <w:rPr>
           <w:noProof/>
           <w:u w:val="single"/>
         </w:rPr>
-        <w:t xml:space="preserve">Interfaccia richiesta </w:t>
+        <w:t>–</w:t>
       </w:r>
       <w:r>
         <w:rPr>
           <w:noProof/>
           <w:u w:val="single"/>
         </w:rPr>
-        <w:t>–</w:t>
+        <w:t xml:space="preserve"> modifica</w:t>
       </w:r>
       <w:r>
         <w:rPr>
           <w:noProof/>
           <w:u w:val="single"/>
         </w:rPr>
-        <w:t xml:space="preserve"> </w:t>
-      </w:r>
-      <w:r>
+        <w:t xml:space="preserve"> carrello</w:t>
+      </w:r>
+    </w:p>
+    <w:p>
+      <w:pPr>
+        <w:rPr>
+          <w:noProof/>
+        </w:rPr>
+      </w:pPr>
+      <w:r>
+        <w:rPr>
+          <w:noProof/>
+        </w:rPr>
+        <w:t>Per ogni articolo è possibile modificare la quantità e/o rimuoverlo dal carrello.</w:t>
+      </w:r>
+    </w:p>
+    <w:p>
+      <w:pPr>
         <w:rPr>
           <w:noProof/>
           <w:u w:val="single"/>
         </w:rPr>
-        <w:t xml:space="preserve">fai </w:t>
-      </w:r>
+      </w:pPr>
       <w:r>
         <w:rPr>
           <w:noProof/>
           <w:u w:val="single"/>
         </w:rPr>
-        <w:t>ordine</w:t>
-      </w:r>
-    </w:p>
-    <w:p>
-      <w:pPr>
-        <w:rPr>
-          <w:noProof/>
-        </w:rPr>
-      </w:pPr>
-      <w:r>
-        <w:rPr>
-          <w:noProof/>
-        </w:rPr>
-        <w:t>L’ordine permette di effettuare la procedura di checkout in cui verranno richiesti all’utente alcuni dati</w:t>
-      </w:r>
-      <w:r>
-        <w:rPr>
-          <w:noProof/>
-        </w:rPr>
-        <w:t>.</w:t>
-      </w:r>
-    </w:p>
-    <w:p>
-      <w:pPr>
-        <w:rPr>
-          <w:noProof/>
-        </w:rPr>
-      </w:pPr>
-      <w:r>
-        <w:rPr>
-          <w:noProof/>
-        </w:rPr>
-        <w:t xml:space="preserve">Nel caso in cui sia presente la possibilità di spedizione, </w:t>
-      </w:r>
-      <w:r>
-        <w:rPr>
-          <w:noProof/>
-        </w:rPr>
-        <w:t>all’ute</w:t>
-      </w:r>
-      <w:r>
-        <w:rPr>
-          <w:noProof/>
-        </w:rPr>
-        <w:t>n</w:t>
-      </w:r>
-      <w:r>
-        <w:rPr>
-          <w:noProof/>
-        </w:rPr>
-        <w:t xml:space="preserve">te verrà richeisto l’indirizzo di spedizione il quale verrà convalidato </w:t>
-      </w:r>
-      <w:r>
-        <w:rPr>
-          <w:noProof/>
-        </w:rPr>
-        <w:t>dalle API di Google Maps</w:t>
-      </w:r>
-      <w:r>
-        <w:rPr>
-          <w:noProof/>
-        </w:rPr>
-        <w:t xml:space="preserve">. </w:t>
-      </w:r>
-      <w:r>
-        <w:rPr>
-          <w:noProof/>
-        </w:rPr>
-        <w:t xml:space="preserve"> Una volda convalidato, l’indirizzo viene indicato al servizio esterno di spedizione Shippo tramite apposite API.</w:t>
-      </w:r>
-    </w:p>
-    <w:p>
-      <w:pPr>
-        <w:rPr>
-          <w:noProof/>
-        </w:rPr>
-      </w:pPr>
-      <w:r>
-        <w:rPr>
-          <w:noProof/>
-        </w:rPr>
-        <w:t xml:space="preserve">Infine, </w:t>
-      </w:r>
-      <w:r>
-        <w:rPr>
-          <w:noProof/>
-        </w:rPr>
-        <w:t>il pagamento avviene tramite l’utilizzo sempre di API terze.</w:t>
-      </w:r>
-    </w:p>
-    <w:p>
-      <w:pPr>
-        <w:rPr>
-          <w:noProof/>
-        </w:rPr>
-      </w:pPr>
-      <w:r>
-        <w:rPr>
-          <w:noProof/>
-        </w:rPr>
-        <w:t>Queste API fanno riferimento al RNF – 5.</w:t>
-      </w:r>
-    </w:p>
-    <w:p>
-      <w:pPr>
+        <w:t xml:space="preserve">Interfaccia </w:t>
+      </w:r>
+      <w:r>
         <w:rPr>
           <w:noProof/>
           <w:u w:val="single"/>
         </w:rPr>
-      </w:pPr>
+        <w:t>fornita</w:t>
+      </w:r>
       <w:r>
         <w:rPr>
           <w:noProof/>
           <w:u w:val="single"/>
         </w:rPr>
-        <w:t xml:space="preserve">Interfaccia </w:t>
+        <w:t xml:space="preserve"> </w:t>
       </w:r>
       <w:r>
         <w:rPr>
           <w:noProof/>
           <w:u w:val="single"/>
         </w:rPr>
-        <w:t>richiesta</w:t>
+        <w:t>–</w:t>
       </w:r>
       <w:r>
         <w:rPr>
           <w:noProof/>
           <w:u w:val="single"/>
         </w:rPr>
+        <w:t xml:space="preserve"> </w:t>
+      </w:r>
+      <w:r>
+        <w:rPr>
+          <w:noProof/>
+          <w:u w:val="single"/>
+        </w:rPr>
+        <w:t xml:space="preserve">fai </w:t>
+      </w:r>
+      <w:r>
+        <w:rPr>
+          <w:noProof/>
+          <w:u w:val="single"/>
+        </w:rPr>
+        <w:t>ordine</w:t>
+      </w:r>
+    </w:p>
+    <w:p>
+      <w:pPr>
+        <w:rPr>
+          <w:noProof/>
+        </w:rPr>
+      </w:pPr>
+      <w:r>
+        <w:rPr>
+          <w:noProof/>
+        </w:rPr>
+        <w:t>L’ordine permette di effettuare la procedura di checkout in cui verranno richiesti all’utente alcuni dati</w:t>
+      </w:r>
+      <w:r>
+        <w:rPr>
+          <w:noProof/>
+        </w:rPr>
+        <w:t>.</w:t>
+      </w:r>
+    </w:p>
+    <w:p>
+      <w:pPr>
+        <w:rPr>
+          <w:noProof/>
+        </w:rPr>
+      </w:pPr>
+      <w:r>
+        <w:rPr>
+          <w:noProof/>
+        </w:rPr>
+        <w:t xml:space="preserve">Nel caso in cui sia presente la possibilità di spedizione, </w:t>
+      </w:r>
+      <w:r>
+        <w:rPr>
+          <w:noProof/>
+        </w:rPr>
+        <w:t>all’ute</w:t>
+      </w:r>
+      <w:r>
+        <w:rPr>
+          <w:noProof/>
+        </w:rPr>
+        <w:t>n</w:t>
+      </w:r>
+      <w:r>
+        <w:rPr>
+          <w:noProof/>
+        </w:rPr>
+        <w:t xml:space="preserve">te verrà richeisto l’indirizzo di spedizione il quale verrà convalidato </w:t>
+      </w:r>
+      <w:r>
+        <w:rPr>
+          <w:noProof/>
+        </w:rPr>
+        <w:t>dalle API di Google Maps</w:t>
+      </w:r>
+      <w:r>
+        <w:rPr>
+          <w:noProof/>
+        </w:rPr>
+        <w:t xml:space="preserve">. </w:t>
+      </w:r>
+      <w:r>
+        <w:rPr>
+          <w:noProof/>
+        </w:rPr>
+        <w:t xml:space="preserve"> Una volda convalidato, l’indirizzo viene indicato al servizio esterno di spedizione Shippo tramite apposite API.</w:t>
+      </w:r>
+    </w:p>
+    <w:p>
+      <w:pPr>
+        <w:rPr>
+          <w:noProof/>
+        </w:rPr>
+      </w:pPr>
+      <w:r>
+        <w:rPr>
+          <w:noProof/>
+        </w:rPr>
+        <w:t xml:space="preserve">Infine, </w:t>
+      </w:r>
+      <w:r>
+        <w:rPr>
+          <w:noProof/>
+        </w:rPr>
+        <w:t>il pagamento avviene tramite l’utilizzo sempre di API terze.</w:t>
+      </w:r>
+    </w:p>
+    <w:p>
+      <w:pPr>
+        <w:rPr>
+          <w:noProof/>
+        </w:rPr>
+      </w:pPr>
+      <w:r>
+        <w:rPr>
+          <w:noProof/>
+        </w:rPr>
+        <w:t>Queste API fanno riferimento al RNF – 5.</w:t>
+      </w:r>
+    </w:p>
+    <w:p>
+      <w:pPr>
+        <w:rPr>
+          <w:noProof/>
+          <w:u w:val="single"/>
+        </w:rPr>
+      </w:pPr>
+      <w:r>
+        <w:rPr>
+          <w:noProof/>
+          <w:u w:val="single"/>
+        </w:rPr>
+        <w:t xml:space="preserve">Interfaccia </w:t>
+      </w:r>
+      <w:r>
+        <w:rPr>
+          <w:noProof/>
+          <w:u w:val="single"/>
+        </w:rPr>
+        <w:t>richiesta</w:t>
+      </w:r>
+      <w:r>
+        <w:rPr>
+          <w:noProof/>
+          <w:u w:val="single"/>
+        </w:rPr>
         <w:t xml:space="preserve"> – selezione annuncio</w:t>
       </w:r>
     </w:p>
@@ -14341,7 +14379,13 @@
     <w:p/>
     <w:p>
       <w:r>
-        <w:t>4.1.3 Registrazione</w:t>
+        <w:t xml:space="preserve">4.1.3 </w:t>
+      </w:r>
+      <w:r>
+        <w:t>Gestione r</w:t>
+      </w:r>
+      <w:r>
+        <w:t>egistrazione</w:t>
       </w:r>
     </w:p>
     <w:p>
@@ -14424,30 +14468,909 @@
         <w:t>4.1.4 Gestione profilo</w:t>
       </w:r>
     </w:p>
+    <w:p>
+      <w:r>
+        <w:rPr>
+          <w:u w:val="single"/>
+        </w:rPr>
+        <w:t>Descrizione</w:t>
+      </w:r>
+      <w:r>
+        <w:t xml:space="preserve">: il componente </w:t>
+      </w:r>
+      <w:r>
+        <w:t>si occupa della visualizzazione e modifica dei dati personali del profilo</w:t>
+      </w:r>
+      <w:r>
+        <w:t xml:space="preserve">, del logout e delle fasi di autenticazioni e </w:t>
+      </w:r>
+      <w:r>
+        <w:t>registrazioni,</w:t>
+      </w:r>
+      <w:r>
+        <w:t xml:space="preserve"> </w:t>
+      </w:r>
+      <w:r>
+        <w:t>le quali sono gestite dai rispettivi componenti esterni Gestione autenticazione e Gestione registrazione.</w:t>
+      </w:r>
+    </w:p>
+    <w:p>
+      <w:r>
+        <w:t xml:space="preserve">Inoltre, il componente si occupa anche </w:t>
+      </w:r>
+      <w:r>
+        <w:t>della visualizzazione delle recensioni.</w:t>
+      </w:r>
+    </w:p>
+    <w:p>
+      <w:r>
+        <w:t>Tutte queste funzionalità sono disponibili completamente o in parte a seconda del tipo di utente che le utilizza come definito nei RF – 8 – 9 – 10.</w:t>
+      </w:r>
+    </w:p>
+    <w:p>
+      <w:r>
+        <w:rPr>
+          <w:u w:val="single"/>
+        </w:rPr>
+        <w:t>Interfaccia fornita – visualizza profil</w:t>
+      </w:r>
+      <w:r>
+        <w:rPr>
+          <w:u w:val="single"/>
+        </w:rPr>
+        <w:t>o</w:t>
+      </w:r>
+    </w:p>
+    <w:p>
+      <w:r>
+        <w:t>Tale interfaccia permette all’utente di poter visualizzare le proprie informazioni personali.</w:t>
+      </w:r>
+    </w:p>
+    <w:p>
+      <w:pPr>
+        <w:rPr>
+          <w:u w:val="single"/>
+        </w:rPr>
+      </w:pPr>
+      <w:r>
+        <w:rPr>
+          <w:u w:val="single"/>
+        </w:rPr>
+        <w:t xml:space="preserve">Interfaccia fornita </w:t>
+      </w:r>
+      <w:r>
+        <w:rPr>
+          <w:u w:val="single"/>
+        </w:rPr>
+        <w:t>–</w:t>
+      </w:r>
+      <w:r>
+        <w:rPr>
+          <w:u w:val="single"/>
+        </w:rPr>
+        <w:t xml:space="preserve"> </w:t>
+      </w:r>
+      <w:r>
+        <w:rPr>
+          <w:u w:val="single"/>
+        </w:rPr>
+        <w:t>modifica profilo</w:t>
+      </w:r>
+    </w:p>
+    <w:p>
+      <w:r>
+        <w:t xml:space="preserve">Tale interfaccia permette all’utente di poter </w:t>
+      </w:r>
+      <w:r>
+        <w:t>modificare</w:t>
+      </w:r>
+      <w:r>
+        <w:t xml:space="preserve"> le proprie informazioni personali</w:t>
+      </w:r>
+      <w:r>
+        <w:t xml:space="preserve"> tramite appositi </w:t>
+      </w:r>
+      <w:proofErr w:type="spellStart"/>
+      <w:r>
+        <w:t>form</w:t>
+      </w:r>
+      <w:proofErr w:type="spellEnd"/>
+      <w:r>
+        <w:t>.</w:t>
+      </w:r>
+    </w:p>
+    <w:p>
+      <w:pPr>
+        <w:rPr>
+          <w:u w:val="single"/>
+        </w:rPr>
+      </w:pPr>
+      <w:r>
+        <w:rPr>
+          <w:u w:val="single"/>
+        </w:rPr>
+        <w:t>Interfaccia fornita – logout</w:t>
+      </w:r>
+    </w:p>
+    <w:p>
+      <w:r>
+        <w:t xml:space="preserve">Tale interfaccia permette all’utente di poter </w:t>
+      </w:r>
+      <w:r>
+        <w:t>uscire dalla piattaforma chiudendo la sessione.</w:t>
+      </w:r>
+    </w:p>
+    <w:p>
+      <w:pPr>
+        <w:rPr>
+          <w:u w:val="single"/>
+        </w:rPr>
+      </w:pPr>
+      <w:r>
+        <w:rPr>
+          <w:u w:val="single"/>
+        </w:rPr>
+        <w:t>Interfaccia fornita – visualizza recensione</w:t>
+      </w:r>
+    </w:p>
+    <w:p>
+      <w:r>
+        <w:t xml:space="preserve">Tale interfaccia permette all’utente </w:t>
+      </w:r>
+      <w:r>
+        <w:t>di poter visualizzare le recensioni ricevute personali ma anche quelle di altri utenti.</w:t>
+      </w:r>
+    </w:p>
+    <w:p>
+      <w:r>
+        <w:rPr>
+          <w:u w:val="single"/>
+        </w:rPr>
+        <w:t>Interfaccia richiesta – selezione utente</w:t>
+      </w:r>
+    </w:p>
+    <w:p>
+      <w:r>
+        <w:t xml:space="preserve">Il componente necessita la selezione di un utente qualora si voglia visualizzare le informazioni da un utente </w:t>
+      </w:r>
+      <w:r>
+        <w:t>diverso dal proprio.</w:t>
+      </w:r>
+    </w:p>
     <w:p/>
     <w:p>
-      <w:pPr>
-        <w:rPr>
-          <w:noProof/>
-        </w:rPr>
-      </w:pPr>
-      <w:r>
-        <w:rPr>
-          <w:noProof/>
-        </w:rPr>
-        <w:t>CONTINUARE CON TUTTI I COMPONENTI</w:t>
-      </w:r>
-      <w:r>
-        <w:rPr>
-          <w:noProof/>
-        </w:rPr>
-        <w:t xml:space="preserve"> E </w:t>
-      </w:r>
-      <w:r>
-        <w:rPr>
-          <w:noProof/>
-        </w:rPr>
-        <w:t>FARE CHECK DIAGRAMMA DEI COMPONENTI</w:t>
+      <w:r>
+        <w:t>4.1.5</w:t>
+      </w:r>
+      <w:r>
+        <w:t xml:space="preserve"> Gestione chat</w:t>
+      </w:r>
+    </w:p>
+    <w:p>
+      <w:pPr>
+        <w:rPr>
+          <w:u w:val="single"/>
+        </w:rPr>
+      </w:pPr>
+      <w:r>
+        <w:rPr>
+          <w:u w:val="single"/>
+        </w:rPr>
+        <w:t>Descrizione</w:t>
+      </w:r>
+      <w:r>
+        <w:t>: il componente si occupa dello scambio e visualizzazione dei messaggi scambiati in tempo reale fra coppie di utenti</w:t>
+      </w:r>
+      <w:r>
+        <w:t>.</w:t>
+      </w:r>
+    </w:p>
+    <w:p>
+      <w:pPr>
+        <w:rPr>
+          <w:u w:val="single"/>
+        </w:rPr>
+      </w:pPr>
+      <w:r>
+        <w:rPr>
+          <w:u w:val="single"/>
+        </w:rPr>
+        <w:t>Interfaccia fornita – scrivi messaggio</w:t>
+      </w:r>
+    </w:p>
+    <w:p>
+      <w:r>
+        <w:t>Tale interfaccia permette all’utente di poter scrivere ed inviare messaggi.</w:t>
+      </w:r>
+    </w:p>
+    <w:p>
+      <w:pPr>
+        <w:rPr>
+          <w:u w:val="single"/>
+        </w:rPr>
+      </w:pPr>
+      <w:r>
+        <w:rPr>
+          <w:u w:val="single"/>
+        </w:rPr>
+        <w:t>Interfacc</w:t>
+      </w:r>
+      <w:r>
+        <w:rPr>
+          <w:u w:val="single"/>
+        </w:rPr>
+        <w:t>ia fornita – invia allegato</w:t>
+      </w:r>
+    </w:p>
+    <w:p>
+      <w:r>
+        <w:t xml:space="preserve">Tale interfaccia permette all’utente di poter scrivere ed inviare </w:t>
+      </w:r>
+      <w:r>
+        <w:t>allegati di vario tipo, fra cui immagini</w:t>
+      </w:r>
+      <w:r>
+        <w:t>.</w:t>
+      </w:r>
+    </w:p>
+    <w:p>
+      <w:pPr>
+        <w:rPr>
+          <w:u w:val="single"/>
+        </w:rPr>
+      </w:pPr>
+      <w:r>
+        <w:rPr>
+          <w:u w:val="single"/>
+        </w:rPr>
+        <w:t>Interfaccia fornita – visualizza messaggi</w:t>
+      </w:r>
+    </w:p>
+    <w:p>
+      <w:r>
+        <w:t>Tale interfaccia permette all’utente di poter visualizzare la cronologia dei messaggi.</w:t>
+      </w:r>
+    </w:p>
+    <w:p>
+      <w:r>
+        <w:rPr>
+          <w:u w:val="single"/>
+        </w:rPr>
+        <w:t>Interfaccia richiesta – selezione utente</w:t>
+      </w:r>
+    </w:p>
+    <w:p>
+      <w:r>
+        <w:t>Il componente necessita la selezione di un utente con cui instaurare una comunicazione</w:t>
+      </w:r>
+      <w:r>
+        <w:t>.</w:t>
+      </w:r>
+    </w:p>
+    <w:p/>
+    <w:p/>
+    <w:p>
+      <w:r>
+        <w:lastRenderedPageBreak/>
+        <w:t>4.1.6</w:t>
+      </w:r>
+      <w:r>
+        <w:t xml:space="preserve"> Negozio</w:t>
+      </w:r>
+    </w:p>
+    <w:p>
+      <w:r>
+        <w:rPr>
+          <w:u w:val="single"/>
+        </w:rPr>
+        <w:t>Descrizione</w:t>
+      </w:r>
+      <w:r>
+        <w:t>: il componente si occupa della visualizzazione degli annunci e dei rispettivi venditori di tali prodotti all’interno della piattaforma</w:t>
+      </w:r>
+      <w:r>
+        <w:t xml:space="preserve">. </w:t>
+      </w:r>
+    </w:p>
+    <w:p>
+      <w:r>
+        <w:t>Le operazioni di ricerca possono essere effettate tramite appositi filtri che riducono il campo di ricerca.</w:t>
+      </w:r>
+    </w:p>
+    <w:p>
+      <w:pPr>
+        <w:rPr>
+          <w:u w:val="single"/>
+        </w:rPr>
+      </w:pPr>
+      <w:r>
+        <w:rPr>
+          <w:u w:val="single"/>
+        </w:rPr>
+        <w:t>Interfaccia fornita – seleziona utente</w:t>
+      </w:r>
+    </w:p>
+    <w:p>
+      <w:r>
+        <w:t>L’interfaccia dalla quale è possibile selezionare un utente e di conseguenza tutte le informazioni correlate.</w:t>
+      </w:r>
+    </w:p>
+    <w:p>
+      <w:pPr>
+        <w:rPr>
+          <w:u w:val="single"/>
+        </w:rPr>
+      </w:pPr>
+      <w:r>
+        <w:rPr>
+          <w:u w:val="single"/>
+        </w:rPr>
+        <w:t xml:space="preserve">Interfaccia fornita </w:t>
+      </w:r>
+      <w:r>
+        <w:rPr>
+          <w:u w:val="single"/>
+        </w:rPr>
+        <w:t>–</w:t>
+      </w:r>
+      <w:r>
+        <w:rPr>
+          <w:u w:val="single"/>
+        </w:rPr>
+        <w:t xml:space="preserve"> </w:t>
+      </w:r>
+      <w:r>
+        <w:rPr>
+          <w:u w:val="single"/>
+        </w:rPr>
+        <w:t>seleziona annuncio</w:t>
+      </w:r>
+    </w:p>
+    <w:p>
+      <w:r>
+        <w:t>L’interfaccia dalla quale è possibile selezionare un annuncio e di conseguenza tutte le informazioni correlate.</w:t>
+      </w:r>
+    </w:p>
+    <w:p>
+      <w:pPr>
+        <w:rPr>
+          <w:u w:val="single"/>
+        </w:rPr>
+      </w:pPr>
+      <w:r>
+        <w:rPr>
+          <w:u w:val="single"/>
+        </w:rPr>
+        <w:t>Interfaccia fornita – mostra annunci</w:t>
+      </w:r>
+    </w:p>
+    <w:p>
+      <w:r>
+        <w:t>L’interfaccia dalla quale è possibile visualizzare tutti gli annunci</w:t>
+      </w:r>
+      <w:r>
+        <w:t>.</w:t>
+      </w:r>
+    </w:p>
+    <w:p>
+      <w:r>
+        <w:rPr>
+          <w:u w:val="single"/>
+        </w:rPr>
+        <w:t>Interfaccia fornita – acquista annunci</w:t>
+      </w:r>
+    </w:p>
+    <w:p>
+      <w:r>
+        <w:t>L’interfaccia dalla quale è possibile acquistare direttamente l’articolo senza doverlo aggiungere al carrello.</w:t>
+      </w:r>
+    </w:p>
+    <w:p>
+      <w:r>
+        <w:rPr>
+          <w:u w:val="single"/>
+        </w:rPr>
+        <w:t>Interfaccia fornita – aggiungi al carrello</w:t>
+      </w:r>
+    </w:p>
+    <w:p>
+      <w:r>
+        <w:t>L’interfaccia dalla quale è possibile aggiungere al carrello gli articoli.</w:t>
+      </w:r>
+    </w:p>
+    <w:p>
+      <w:r>
+        <w:rPr>
+          <w:u w:val="single"/>
+        </w:rPr>
+        <w:t>Interfaccia richiesta – applica filtro</w:t>
+      </w:r>
+    </w:p>
+    <w:p>
+      <w:r>
+        <w:t>Il negozio richiede l’applicazione di filtri di ricerca ad un componente esterno</w:t>
+      </w:r>
+      <w:r>
+        <w:t>.</w:t>
+      </w:r>
+    </w:p>
+    <w:p/>
+    <w:p>
+      <w:r>
+        <w:t>4.1.7</w:t>
+      </w:r>
+      <w:r>
+        <w:t xml:space="preserve"> Gestione proposte</w:t>
+      </w:r>
+    </w:p>
+    <w:p>
+      <w:r>
+        <w:rPr>
+          <w:u w:val="single"/>
+        </w:rPr>
+        <w:t>Descrizione</w:t>
+      </w:r>
+      <w:r>
+        <w:t>: il componente si occupa della creazione</w:t>
+      </w:r>
+      <w:r>
+        <w:t xml:space="preserve"> e notifica delle proposte d’acquisto per i vari annunci.</w:t>
+      </w:r>
+    </w:p>
+    <w:p>
+      <w:pPr>
+        <w:rPr>
+          <w:u w:val="single"/>
+        </w:rPr>
+      </w:pPr>
+      <w:r>
+        <w:rPr>
+          <w:u w:val="single"/>
+        </w:rPr>
+        <w:t xml:space="preserve">Interfaccia </w:t>
+      </w:r>
+      <w:r>
+        <w:rPr>
+          <w:u w:val="single"/>
+        </w:rPr>
+        <w:t>fornita – richiesta conferma proposta</w:t>
+      </w:r>
+    </w:p>
+    <w:p>
+      <w:r>
+        <w:t xml:space="preserve">Interfaccia dalla quale è possibile accettare o rifiutare la proposta d’acquisto qualora </w:t>
+      </w:r>
+      <w:r>
+        <w:t>si sia</w:t>
+      </w:r>
+      <w:r>
+        <w:t xml:space="preserve"> un utente venditore.</w:t>
+      </w:r>
+    </w:p>
+    <w:p>
+      <w:pPr>
+        <w:rPr>
+          <w:u w:val="single"/>
+        </w:rPr>
+      </w:pPr>
+      <w:r>
+        <w:rPr>
+          <w:u w:val="single"/>
+        </w:rPr>
+        <w:t>Interfaccia fornita – visualizza proposte</w:t>
+      </w:r>
+    </w:p>
+    <w:p>
+      <w:r>
+        <w:t>Interfaccia dalla quale è possibile</w:t>
+      </w:r>
+      <w:r>
+        <w:t xml:space="preserve"> sia da utente acquirente che venditore rispettivamente di vedere le proposte fatte e ricevute.</w:t>
+      </w:r>
+    </w:p>
+    <w:p>
+      <w:pPr>
+        <w:rPr>
+          <w:u w:val="single"/>
+        </w:rPr>
+      </w:pPr>
+      <w:r>
+        <w:rPr>
+          <w:u w:val="single"/>
+        </w:rPr>
+        <w:t>Interfaccia fornita – crea proposta</w:t>
+      </w:r>
+    </w:p>
+    <w:p>
+      <w:r>
+        <w:t>Interfaccia dalla quale l’utente acquirente può creare una proposta d’acquisto per un determinato annuncio.</w:t>
+      </w:r>
+    </w:p>
+    <w:p>
+      <w:pPr>
+        <w:rPr>
+          <w:u w:val="single"/>
+        </w:rPr>
+      </w:pPr>
+      <w:r>
+        <w:rPr>
+          <w:u w:val="single"/>
+        </w:rPr>
+        <w:t>Interfaccia richiesta – selezione annuncio</w:t>
+      </w:r>
+    </w:p>
+    <w:p>
+      <w:r>
+        <w:t>Interfaccia dalla quale il componente si interfaccia con altri componenti per reperire le informazioni riguardante un annuncio.</w:t>
+      </w:r>
+    </w:p>
+    <w:p/>
+    <w:p/>
+    <w:p>
+      <w:r>
+        <w:lastRenderedPageBreak/>
+        <w:t>4.1.8</w:t>
+      </w:r>
+      <w:r>
+        <w:t xml:space="preserve"> </w:t>
+      </w:r>
+      <w:proofErr w:type="spellStart"/>
+      <w:r>
+        <w:t>Wishlist</w:t>
+      </w:r>
+      <w:proofErr w:type="spellEnd"/>
+    </w:p>
+    <w:p>
+      <w:r>
+        <w:rPr>
+          <w:u w:val="single"/>
+        </w:rPr>
+        <w:t>Descrizione</w:t>
+      </w:r>
+      <w:r>
+        <w:t xml:space="preserve">: </w:t>
+      </w:r>
+      <w:r>
+        <w:t>il componente si occupa, in modo analogo al carrello, di gestire la lista degli annunci preferiti.</w:t>
+      </w:r>
+    </w:p>
+    <w:p>
+      <w:pPr>
+        <w:rPr>
+          <w:u w:val="single"/>
+        </w:rPr>
+      </w:pPr>
+      <w:r>
+        <w:rPr>
+          <w:u w:val="single"/>
+        </w:rPr>
+        <w:t xml:space="preserve">Interfaccia fornita – modifica </w:t>
+      </w:r>
+      <w:proofErr w:type="spellStart"/>
+      <w:r>
+        <w:rPr>
+          <w:u w:val="single"/>
+        </w:rPr>
+        <w:t>wishlist</w:t>
+      </w:r>
+      <w:proofErr w:type="spellEnd"/>
+    </w:p>
+    <w:p>
+      <w:r>
+        <w:t xml:space="preserve">Interfaccia dalla quale l’utente può modificare il numero di annunci presenti nella </w:t>
+      </w:r>
+      <w:proofErr w:type="spellStart"/>
+      <w:r>
+        <w:t>wishlist</w:t>
+      </w:r>
+      <w:proofErr w:type="spellEnd"/>
+      <w:r>
+        <w:t xml:space="preserve"> con l’aggiunta e la rimozione di essi.</w:t>
+      </w:r>
+    </w:p>
+    <w:p>
+      <w:pPr>
+        <w:rPr>
+          <w:u w:val="single"/>
+        </w:rPr>
+      </w:pPr>
+      <w:r>
+        <w:rPr>
+          <w:u w:val="single"/>
+        </w:rPr>
+        <w:t xml:space="preserve">Interfaccia fornita – mostra </w:t>
+      </w:r>
+      <w:proofErr w:type="spellStart"/>
+      <w:r>
+        <w:rPr>
+          <w:u w:val="single"/>
+        </w:rPr>
+        <w:t>wishlist</w:t>
+      </w:r>
+      <w:proofErr w:type="spellEnd"/>
+    </w:p>
+    <w:p>
+      <w:r>
+        <w:t xml:space="preserve">Interfaccia dalla quale l’utente può visualizzare tutti gli annunci presenti nella </w:t>
+      </w:r>
+      <w:proofErr w:type="spellStart"/>
+      <w:r>
+        <w:t>wishlist</w:t>
+      </w:r>
+      <w:proofErr w:type="spellEnd"/>
+      <w:r>
+        <w:t>.</w:t>
+      </w:r>
+    </w:p>
+    <w:p>
+      <w:pPr>
+        <w:rPr>
+          <w:u w:val="single"/>
+        </w:rPr>
+      </w:pPr>
+      <w:r>
+        <w:rPr>
+          <w:u w:val="single"/>
+        </w:rPr>
+        <w:t>Interfaccia fornita – aggiungi al carrello</w:t>
+      </w:r>
+    </w:p>
+    <w:p>
+      <w:r>
+        <w:t xml:space="preserve">Interfaccia dalla quale l’utente può inserire direttamente nel carrello i prodotti presenti nella </w:t>
+      </w:r>
+      <w:proofErr w:type="spellStart"/>
+      <w:r>
+        <w:t>wishlist</w:t>
+      </w:r>
+      <w:proofErr w:type="spellEnd"/>
+      <w:r>
+        <w:t>.</w:t>
+      </w:r>
+    </w:p>
+    <w:p>
+      <w:pPr>
+        <w:rPr>
+          <w:u w:val="single"/>
+        </w:rPr>
+      </w:pPr>
+      <w:r>
+        <w:rPr>
+          <w:u w:val="single"/>
+        </w:rPr>
+        <w:t>Interfaccia richiesta – selezione annuncio</w:t>
+      </w:r>
+    </w:p>
+    <w:p>
+      <w:r>
+        <w:t>Interfaccia dalla quale il componente si interfaccia con altri componenti per reperire le informazioni riguardante un annuncio.</w:t>
+      </w:r>
+    </w:p>
+    <w:p/>
+    <w:p>
+      <w:r>
+        <w:t>4.1.9</w:t>
+      </w:r>
+      <w:r>
+        <w:t xml:space="preserve"> Gestione annunci</w:t>
+      </w:r>
+    </w:p>
+    <w:p>
+      <w:r>
+        <w:rPr>
+          <w:u w:val="single"/>
+        </w:rPr>
+        <w:t>Descrizione</w:t>
+      </w:r>
+      <w:r>
+        <w:t xml:space="preserve">: il componente permette </w:t>
+      </w:r>
+    </w:p>
+    <w:p>
+      <w:pPr>
+        <w:rPr>
+          <w:u w:val="single"/>
+        </w:rPr>
+      </w:pPr>
+      <w:r>
+        <w:rPr>
+          <w:u w:val="single"/>
+        </w:rPr>
+        <w:t>Interfaccia fornita – crea annuncio</w:t>
+      </w:r>
+    </w:p>
+    <w:p>
+      <w:r>
+        <w:t xml:space="preserve">Interfaccia dalla quale è possibile, tramite la compilazione di vari </w:t>
+      </w:r>
+      <w:proofErr w:type="spellStart"/>
+      <w:r>
+        <w:t>form</w:t>
+      </w:r>
+      <w:proofErr w:type="spellEnd"/>
+      <w:r>
+        <w:t xml:space="preserve">, creare </w:t>
+      </w:r>
+      <w:r>
+        <w:t xml:space="preserve">annunci e successivamente </w:t>
+      </w:r>
+      <w:proofErr w:type="spellStart"/>
+      <w:r>
+        <w:t>pubblciarli</w:t>
+      </w:r>
+      <w:proofErr w:type="spellEnd"/>
+      <w:r>
+        <w:t>.</w:t>
+      </w:r>
+    </w:p>
+    <w:p>
+      <w:pPr>
+        <w:rPr>
+          <w:u w:val="single"/>
+        </w:rPr>
+      </w:pPr>
+      <w:r>
+        <w:rPr>
+          <w:u w:val="single"/>
+        </w:rPr>
+        <w:t xml:space="preserve">Interfaccia fornita – </w:t>
+      </w:r>
+      <w:r>
+        <w:rPr>
+          <w:u w:val="single"/>
+        </w:rPr>
+        <w:t>modifica</w:t>
+      </w:r>
+      <w:r>
+        <w:rPr>
+          <w:u w:val="single"/>
+        </w:rPr>
+        <w:t xml:space="preserve"> annuncio</w:t>
+      </w:r>
+    </w:p>
+    <w:p>
+      <w:r>
+        <w:t xml:space="preserve">Interfaccia dalla quale è possibile, tramite la compilazione di vari </w:t>
+      </w:r>
+      <w:proofErr w:type="spellStart"/>
+      <w:r>
+        <w:t>form</w:t>
+      </w:r>
+      <w:proofErr w:type="spellEnd"/>
+      <w:r>
+        <w:t>, modificare i dati dell’annuncio.</w:t>
+      </w:r>
+    </w:p>
+    <w:p>
+      <w:pPr>
+        <w:rPr>
+          <w:u w:val="single"/>
+        </w:rPr>
+      </w:pPr>
+      <w:r>
+        <w:rPr>
+          <w:u w:val="single"/>
+        </w:rPr>
+        <w:t xml:space="preserve">Interfaccia fornita – </w:t>
+      </w:r>
+      <w:r>
+        <w:rPr>
+          <w:u w:val="single"/>
+        </w:rPr>
+        <w:t>rimuovi</w:t>
+      </w:r>
+      <w:r>
+        <w:rPr>
+          <w:u w:val="single"/>
+        </w:rPr>
+        <w:t xml:space="preserve"> annuncio</w:t>
+      </w:r>
+    </w:p>
+    <w:p>
+      <w:r>
+        <w:t>Interfaccia dalla quale è possibile rimuovere un annuncio dalla piattaforma.</w:t>
+      </w:r>
+    </w:p>
+    <w:p>
+      <w:pPr>
+        <w:rPr>
+          <w:u w:val="single"/>
+        </w:rPr>
+      </w:pPr>
+      <w:r>
+        <w:rPr>
+          <w:u w:val="single"/>
+        </w:rPr>
+        <w:t xml:space="preserve">Interfaccia fornita – </w:t>
+      </w:r>
+      <w:r>
+        <w:rPr>
+          <w:u w:val="single"/>
+        </w:rPr>
+        <w:t>recensione annuncio</w:t>
+      </w:r>
+    </w:p>
+    <w:p>
+      <w:r>
+        <w:t>Interfaccia dalla quale è possibile scrivere una recensione per l’annuncio</w:t>
+      </w:r>
+      <w:r>
+        <w:t>. Tali recensioni oltre che essere visibili nella pagina del prodotto, è visualizzabile nella pagina pubblica del venditore.</w:t>
+      </w:r>
+    </w:p>
+    <w:p/>
+    <w:p>
+      <w:r>
+        <w:t xml:space="preserve">4.1.10 </w:t>
+      </w:r>
+      <w:r>
+        <w:t>Gestione ricerca</w:t>
+      </w:r>
+    </w:p>
+    <w:p>
+      <w:r>
+        <w:rPr>
+          <w:u w:val="single"/>
+        </w:rPr>
+        <w:t>Descrizione</w:t>
+      </w:r>
+      <w:r>
+        <w:t xml:space="preserve">: il componente permette la creazione e applicazione </w:t>
+      </w:r>
+      <w:r>
+        <w:t>di filtri alle azioni di ricerca all’interno del negozio.</w:t>
+      </w:r>
+    </w:p>
+    <w:p>
+      <w:pPr>
+        <w:rPr>
+          <w:u w:val="single"/>
+        </w:rPr>
+      </w:pPr>
+      <w:r>
+        <w:rPr>
+          <w:u w:val="single"/>
+        </w:rPr>
+        <w:t>Interfaccia fornita – applica filtro</w:t>
+      </w:r>
+    </w:p>
+    <w:p>
+      <w:r>
+        <w:t>Interfaccia che permette l’applicazione dei filtri alle operazioni di ricerca.</w:t>
+      </w:r>
+    </w:p>
+    <w:p>
+      <w:pPr>
+        <w:rPr>
+          <w:u w:val="single"/>
+        </w:rPr>
+      </w:pPr>
+      <w:r>
+        <w:rPr>
+          <w:u w:val="single"/>
+        </w:rPr>
+        <w:t>Interfaccia fornita – filtri</w:t>
+      </w:r>
+    </w:p>
+    <w:p>
+      <w:r>
+        <w:t xml:space="preserve">Interfaccia dalla quale l’utente inserisce i filtri di ricerca tramite </w:t>
+      </w:r>
+      <w:proofErr w:type="spellStart"/>
+      <w:r>
+        <w:t>form</w:t>
+      </w:r>
+      <w:proofErr w:type="spellEnd"/>
+      <w:r>
+        <w:t xml:space="preserve"> e </w:t>
+      </w:r>
+      <w:proofErr w:type="spellStart"/>
+      <w:r>
+        <w:t>checkbox</w:t>
+      </w:r>
+      <w:proofErr w:type="spellEnd"/>
+      <w:r>
+        <w:t>.</w:t>
       </w:r>
     </w:p>
     <w:p/>

</xml_diff>